<commit_message>
updated text files + schema
</commit_message>
<xml_diff>
--- a/LiveLib.docx
+++ b/LiveLib.docx
@@ -257,7 +257,63 @@
           <w:szCs w:val="28"/>
           <w:highlight w:val="yellow"/>
         </w:rPr>
-        <w:t xml:space="preserve"> (картинки, файлы и т.д. в файловой системе): путь в файловой системе</w:t>
+        <w:t xml:space="preserve"> (картинки, файлы и т.д. в файловой системе):</w:t>
+      </w:r>
+      <w:r>
+        <w:rPr>
+          <w:rFonts w:ascii="Times New Roman" w:hAnsi="Times New Roman" w:cs="Times New Roman"/>
+          <w:sz w:val="28"/>
+          <w:szCs w:val="28"/>
+          <w:highlight w:val="yellow"/>
+        </w:rPr>
+        <w:t xml:space="preserve"> </w:t>
+      </w:r>
+      <w:r>
+        <w:rPr>
+          <w:rFonts w:ascii="Times New Roman" w:hAnsi="Times New Roman" w:cs="Times New Roman"/>
+          <w:sz w:val="28"/>
+          <w:szCs w:val="28"/>
+          <w:highlight w:val="yellow"/>
+          <w:lang w:val="en-US"/>
+        </w:rPr>
+        <w:t>source</w:t>
+      </w:r>
+      <w:r>
+        <w:rPr>
+          <w:rFonts w:ascii="Times New Roman" w:hAnsi="Times New Roman" w:cs="Times New Roman"/>
+          <w:sz w:val="28"/>
+          <w:szCs w:val="28"/>
+          <w:highlight w:val="yellow"/>
+        </w:rPr>
+        <w:t>_</w:t>
+      </w:r>
+      <w:r>
+        <w:rPr>
+          <w:rFonts w:ascii="Times New Roman" w:hAnsi="Times New Roman" w:cs="Times New Roman"/>
+          <w:sz w:val="28"/>
+          <w:szCs w:val="28"/>
+          <w:highlight w:val="yellow"/>
+          <w:lang w:val="en-US"/>
+        </w:rPr>
+        <w:t>id</w:t>
+      </w:r>
+      <w:r>
+        <w:rPr>
+          <w:rFonts w:ascii="Times New Roman" w:hAnsi="Times New Roman" w:cs="Times New Roman"/>
+          <w:sz w:val="28"/>
+          <w:szCs w:val="28"/>
+          <w:highlight w:val="yellow"/>
+        </w:rPr>
+        <w:t>,</w:t>
+      </w:r>
+      <w:r>
+        <w:rPr>
+          <w:rFonts w:ascii="Times New Roman" w:hAnsi="Times New Roman" w:cs="Times New Roman"/>
+          <w:sz w:val="28"/>
+          <w:szCs w:val="28"/>
+          <w:highlight w:val="yellow"/>
+        </w:rPr>
+        <w:t xml:space="preserve"> путь в файловой системе</w:t>
       </w:r>
     </w:p>
     <w:p>
@@ -282,15 +338,44 @@
           <w:szCs w:val="28"/>
           <w:u w:val="single"/>
         </w:rPr>
-        <w:t>Книги</w:t>
-      </w:r>
-      <w:r>
-        <w:rPr>
-          <w:rFonts w:ascii="Times New Roman" w:hAnsi="Times New Roman" w:cs="Times New Roman"/>
-          <w:sz w:val="28"/>
-          <w:szCs w:val="28"/>
-        </w:rPr>
-        <w:t xml:space="preserve">: </w:t>
+        <w:t>Издательства</w:t>
+      </w:r>
+      <w:r>
+        <w:rPr>
+          <w:rFonts w:ascii="Times New Roman" w:hAnsi="Times New Roman" w:cs="Times New Roman"/>
+          <w:sz w:val="28"/>
+          <w:szCs w:val="28"/>
+        </w:rPr>
+        <w:t>:</w:t>
+      </w:r>
+      <w:r>
+        <w:rPr>
+          <w:rFonts w:ascii="Times New Roman" w:hAnsi="Times New Roman" w:cs="Times New Roman"/>
+          <w:sz w:val="28"/>
+          <w:szCs w:val="28"/>
+        </w:rPr>
+        <w:t xml:space="preserve"> </w:t>
+      </w:r>
+      <w:r>
+        <w:rPr>
+          <w:rFonts w:ascii="Times New Roman" w:hAnsi="Times New Roman" w:cs="Times New Roman"/>
+          <w:b/>
+          <w:bCs/>
+          <w:sz w:val="28"/>
+          <w:szCs w:val="28"/>
+          <w:lang w:val="en-US"/>
+        </w:rPr>
+        <w:t>publisher</w:t>
+      </w:r>
+      <w:r>
+        <w:rPr>
+          <w:rFonts w:ascii="Times New Roman" w:hAnsi="Times New Roman" w:cs="Times New Roman"/>
+          <w:b/>
+          <w:bCs/>
+          <w:sz w:val="28"/>
+          <w:szCs w:val="28"/>
+        </w:rPr>
+        <w:t>_</w:t>
       </w:r>
       <w:r>
         <w:rPr>
@@ -311,27 +396,6 @@
           <w:sz w:val="28"/>
           <w:szCs w:val="28"/>
         </w:rPr>
-        <w:t>_</w:t>
-      </w:r>
-      <w:r>
-        <w:rPr>
-          <w:rFonts w:ascii="Times New Roman" w:hAnsi="Times New Roman" w:cs="Times New Roman"/>
-          <w:b/>
-          <w:bCs/>
-          <w:sz w:val="28"/>
-          <w:szCs w:val="28"/>
-          <w:lang w:val="en-US"/>
-        </w:rPr>
-        <w:t>book</w:t>
-      </w:r>
-      <w:r>
-        <w:rPr>
-          <w:rFonts w:ascii="Times New Roman" w:hAnsi="Times New Roman" w:cs="Times New Roman"/>
-          <w:b/>
-          <w:bCs/>
-          <w:sz w:val="28"/>
-          <w:szCs w:val="28"/>
-        </w:rPr>
         <w:t xml:space="preserve">, </w:t>
       </w:r>
       <w:r>
@@ -342,146 +406,7 @@
           <w:sz w:val="28"/>
           <w:szCs w:val="28"/>
         </w:rPr>
-        <w:t>название, описание, дата выхода, издательство</w:t>
-      </w:r>
-      <w:r>
-        <w:rPr>
-          <w:rFonts w:ascii="Times New Roman" w:hAnsi="Times New Roman" w:cs="Times New Roman"/>
-          <w:sz w:val="28"/>
-          <w:szCs w:val="28"/>
-        </w:rPr>
-        <w:t xml:space="preserve"> </w:t>
-      </w:r>
-      <w:r>
-        <w:rPr>
-          <w:rFonts w:ascii="Times New Roman" w:hAnsi="Times New Roman" w:cs="Times New Roman"/>
-          <w:i/>
-          <w:iCs/>
-          <w:strike/>
-          <w:color w:val="FF0000"/>
-          <w:sz w:val="28"/>
-          <w:szCs w:val="28"/>
-          <w:u w:val="single"/>
-        </w:rPr>
-        <w:t>(можно</w:t>
-      </w:r>
-      <w:r>
-        <w:rPr>
-          <w:rFonts w:ascii="Times New Roman" w:hAnsi="Times New Roman" w:cs="Times New Roman"/>
-          <w:i/>
-          <w:iCs/>
-          <w:strike/>
-          <w:color w:val="FF0000"/>
-          <w:sz w:val="28"/>
-          <w:szCs w:val="28"/>
-          <w:u w:val="single"/>
-        </w:rPr>
-        <w:t xml:space="preserve"> вынести отдельно в качестве еще одной таблицы + таблица отношений книга – серия, нужно ли?</w:t>
-      </w:r>
-      <w:r>
-        <w:rPr>
-          <w:rFonts w:ascii="Times New Roman" w:hAnsi="Times New Roman" w:cs="Times New Roman"/>
-          <w:i/>
-          <w:iCs/>
-          <w:strike/>
-          <w:color w:val="FF0000"/>
-          <w:sz w:val="28"/>
-          <w:szCs w:val="28"/>
-          <w:u w:val="single"/>
-        </w:rPr>
-        <w:t>)</w:t>
-      </w:r>
-      <w:r>
-        <w:rPr>
-          <w:rFonts w:ascii="Times New Roman" w:hAnsi="Times New Roman" w:cs="Times New Roman"/>
-          <w:sz w:val="28"/>
-          <w:szCs w:val="28"/>
-        </w:rPr>
-        <w:t>,</w:t>
-      </w:r>
-      <w:r>
-        <w:rPr>
-          <w:rFonts w:ascii="Times New Roman" w:hAnsi="Times New Roman" w:cs="Times New Roman"/>
-          <w:color w:val="FF0000"/>
-          <w:sz w:val="28"/>
-          <w:szCs w:val="28"/>
-        </w:rPr>
-        <w:t xml:space="preserve"> </w:t>
-      </w:r>
-      <w:r>
-        <w:rPr>
-          <w:rFonts w:ascii="Times New Roman" w:hAnsi="Times New Roman" w:cs="Times New Roman"/>
-          <w:b/>
-          <w:bCs/>
-          <w:sz w:val="28"/>
-          <w:szCs w:val="28"/>
-        </w:rPr>
-        <w:t>серия</w:t>
-      </w:r>
-      <w:r>
-        <w:rPr>
-          <w:rFonts w:ascii="Times New Roman" w:hAnsi="Times New Roman" w:cs="Times New Roman"/>
-          <w:sz w:val="28"/>
-          <w:szCs w:val="28"/>
-        </w:rPr>
-        <w:t xml:space="preserve"> </w:t>
-      </w:r>
-      <w:r>
-        <w:rPr>
-          <w:rFonts w:ascii="Times New Roman" w:hAnsi="Times New Roman" w:cs="Times New Roman"/>
-          <w:i/>
-          <w:iCs/>
-          <w:strike/>
-          <w:color w:val="FF0000"/>
-          <w:sz w:val="28"/>
-          <w:szCs w:val="28"/>
-          <w:u w:val="single"/>
-        </w:rPr>
-        <w:t>(</w:t>
-      </w:r>
-      <w:r>
-        <w:rPr>
-          <w:rFonts w:ascii="Times New Roman" w:hAnsi="Times New Roman" w:cs="Times New Roman"/>
-          <w:i/>
-          <w:iCs/>
-          <w:strike/>
-          <w:color w:val="FF0000"/>
-          <w:sz w:val="28"/>
-          <w:szCs w:val="28"/>
-          <w:u w:val="single"/>
-        </w:rPr>
-        <w:t>аналогично, можно вынести отдельно</w:t>
-      </w:r>
-      <w:r>
-        <w:rPr>
-          <w:rFonts w:ascii="Times New Roman" w:hAnsi="Times New Roman" w:cs="Times New Roman"/>
-          <w:i/>
-          <w:iCs/>
-          <w:strike/>
-          <w:color w:val="FF0000"/>
-          <w:sz w:val="28"/>
-          <w:szCs w:val="28"/>
-          <w:u w:val="single"/>
-        </w:rPr>
-        <w:t>)</w:t>
-      </w:r>
-      <w:r>
-        <w:rPr>
-          <w:rFonts w:ascii="Times New Roman" w:hAnsi="Times New Roman" w:cs="Times New Roman"/>
-          <w:sz w:val="28"/>
-          <w:szCs w:val="28"/>
-        </w:rPr>
-        <w:t xml:space="preserve">, </w:t>
-      </w:r>
-      <w:r>
-        <w:rPr>
-          <w:rFonts w:ascii="Times New Roman" w:hAnsi="Times New Roman" w:cs="Times New Roman"/>
-          <w:b/>
-          <w:bCs/>
-          <w:sz w:val="28"/>
-          <w:szCs w:val="28"/>
-        </w:rPr>
-        <w:t>обложка</w:t>
+        <w:t>описание</w:t>
       </w:r>
     </w:p>
     <w:p>
@@ -506,7 +431,7 @@
           <w:szCs w:val="28"/>
           <w:u w:val="single"/>
         </w:rPr>
-        <w:t>Авторы</w:t>
+        <w:t>Книги</w:t>
       </w:r>
       <w:r>
         <w:rPr>
@@ -525,6 +450,27 @@
           <w:szCs w:val="28"/>
           <w:lang w:val="en-US"/>
         </w:rPr>
+        <w:t>book</w:t>
+      </w:r>
+      <w:r>
+        <w:rPr>
+          <w:rFonts w:ascii="Times New Roman" w:hAnsi="Times New Roman" w:cs="Times New Roman"/>
+          <w:b/>
+          <w:bCs/>
+          <w:sz w:val="28"/>
+          <w:szCs w:val="28"/>
+        </w:rPr>
+        <w:t>_</w:t>
+      </w:r>
+      <w:r>
+        <w:rPr>
+          <w:rFonts w:ascii="Times New Roman" w:hAnsi="Times New Roman" w:cs="Times New Roman"/>
+          <w:b/>
+          <w:bCs/>
+          <w:sz w:val="28"/>
+          <w:szCs w:val="28"/>
+          <w:lang w:val="en-US"/>
+        </w:rPr>
         <w:t>id</w:t>
       </w:r>
       <w:r>
@@ -535,6 +481,37 @@
           <w:sz w:val="28"/>
           <w:szCs w:val="28"/>
         </w:rPr>
+        <w:t xml:space="preserve">, </w:t>
+      </w:r>
+      <w:r>
+        <w:rPr>
+          <w:rFonts w:ascii="Times New Roman" w:hAnsi="Times New Roman" w:cs="Times New Roman"/>
+          <w:b/>
+          <w:bCs/>
+          <w:sz w:val="28"/>
+          <w:szCs w:val="28"/>
+        </w:rPr>
+        <w:t xml:space="preserve">название, описание, дата выхода, </w:t>
+      </w:r>
+      <w:r>
+        <w:rPr>
+          <w:rFonts w:ascii="Times New Roman" w:hAnsi="Times New Roman" w:cs="Times New Roman"/>
+          <w:b/>
+          <w:bCs/>
+          <w:sz w:val="28"/>
+          <w:szCs w:val="28"/>
+          <w:lang w:val="en-US"/>
+        </w:rPr>
+        <w:t>publisher</w:t>
+      </w:r>
+      <w:r>
+        <w:rPr>
+          <w:rFonts w:ascii="Times New Roman" w:hAnsi="Times New Roman" w:cs="Times New Roman"/>
+          <w:b/>
+          <w:bCs/>
+          <w:sz w:val="28"/>
+          <w:szCs w:val="28"/>
+        </w:rPr>
         <w:t>_</w:t>
       </w:r>
       <w:r>
@@ -546,13 +523,101 @@
           <w:szCs w:val="28"/>
           <w:lang w:val="en-US"/>
         </w:rPr>
-        <w:t>author</w:t>
-      </w:r>
-      <w:r>
-        <w:rPr>
-          <w:rFonts w:ascii="Times New Roman" w:hAnsi="Times New Roman" w:cs="Times New Roman"/>
-          <w:b/>
-          <w:bCs/>
+        <w:t>id</w:t>
+      </w:r>
+      <w:r>
+        <w:rPr>
+          <w:rFonts w:ascii="Times New Roman" w:hAnsi="Times New Roman" w:cs="Times New Roman"/>
+          <w:b/>
+          <w:bCs/>
+          <w:sz w:val="28"/>
+          <w:szCs w:val="28"/>
+        </w:rPr>
+        <w:t>,</w:t>
+      </w:r>
+      <w:r>
+        <w:rPr>
+          <w:rFonts w:ascii="Times New Roman" w:hAnsi="Times New Roman" w:cs="Times New Roman"/>
+          <w:b/>
+          <w:bCs/>
+          <w:sz w:val="28"/>
+          <w:szCs w:val="28"/>
+        </w:rPr>
+        <w:t xml:space="preserve"> </w:t>
+      </w:r>
+      <w:r>
+        <w:rPr>
+          <w:rFonts w:ascii="Times New Roman" w:hAnsi="Times New Roman" w:cs="Times New Roman"/>
+          <w:b/>
+          <w:bCs/>
+          <w:sz w:val="28"/>
+          <w:szCs w:val="28"/>
+        </w:rPr>
+        <w:t>серия</w:t>
+      </w:r>
+      <w:r>
+        <w:rPr>
+          <w:rFonts w:ascii="Times New Roman" w:hAnsi="Times New Roman" w:cs="Times New Roman"/>
+          <w:sz w:val="28"/>
+          <w:szCs w:val="28"/>
+        </w:rPr>
+        <w:t xml:space="preserve"> </w:t>
+      </w:r>
+      <w:r>
+        <w:rPr>
+          <w:rFonts w:ascii="Times New Roman" w:hAnsi="Times New Roman" w:cs="Times New Roman"/>
+          <w:i/>
+          <w:iCs/>
+          <w:strike/>
+          <w:color w:val="FF0000"/>
+          <w:sz w:val="28"/>
+          <w:szCs w:val="28"/>
+          <w:u w:val="single"/>
+        </w:rPr>
+        <w:t>(</w:t>
+      </w:r>
+      <w:r>
+        <w:rPr>
+          <w:rFonts w:ascii="Times New Roman" w:hAnsi="Times New Roman" w:cs="Times New Roman"/>
+          <w:i/>
+          <w:iCs/>
+          <w:strike/>
+          <w:color w:val="FF0000"/>
+          <w:sz w:val="28"/>
+          <w:szCs w:val="28"/>
+          <w:u w:val="single"/>
+        </w:rPr>
+        <w:t>можно вынести отдельно</w:t>
+      </w:r>
+      <w:r>
+        <w:rPr>
+          <w:rFonts w:ascii="Times New Roman" w:hAnsi="Times New Roman" w:cs="Times New Roman"/>
+          <w:i/>
+          <w:iCs/>
+          <w:strike/>
+          <w:color w:val="FF0000"/>
+          <w:sz w:val="28"/>
+          <w:szCs w:val="28"/>
+          <w:u w:val="single"/>
+        </w:rPr>
+        <w:t>й табличкой</w:t>
+      </w:r>
+      <w:r>
+        <w:rPr>
+          <w:rFonts w:ascii="Times New Roman" w:hAnsi="Times New Roman" w:cs="Times New Roman"/>
+          <w:i/>
+          <w:iCs/>
+          <w:strike/>
+          <w:color w:val="FF0000"/>
+          <w:sz w:val="28"/>
+          <w:szCs w:val="28"/>
+          <w:u w:val="single"/>
+        </w:rPr>
+        <w:t>)</w:t>
+      </w:r>
+      <w:r>
+        <w:rPr>
+          <w:rFonts w:ascii="Times New Roman" w:hAnsi="Times New Roman" w:cs="Times New Roman"/>
           <w:sz w:val="28"/>
           <w:szCs w:val="28"/>
         </w:rPr>
@@ -566,48 +631,7 @@
           <w:sz w:val="28"/>
           <w:szCs w:val="28"/>
         </w:rPr>
-        <w:t>имя, фото, описание, годы жизни</w:t>
-      </w:r>
-      <w:r>
-        <w:rPr>
-          <w:rFonts w:ascii="Times New Roman" w:hAnsi="Times New Roman" w:cs="Times New Roman"/>
-          <w:b/>
-          <w:bCs/>
-          <w:sz w:val="28"/>
-          <w:szCs w:val="28"/>
-        </w:rPr>
-        <w:t xml:space="preserve"> (</w:t>
-      </w:r>
-      <w:r>
-        <w:rPr>
-          <w:rFonts w:ascii="Times New Roman" w:hAnsi="Times New Roman" w:cs="Times New Roman"/>
-          <w:b/>
-          <w:bCs/>
-          <w:sz w:val="28"/>
-          <w:szCs w:val="28"/>
-        </w:rPr>
-        <w:t>рождение, смерть(</w:t>
-      </w:r>
-      <w:r>
-        <w:rPr>
-          <w:rFonts w:ascii="Times New Roman" w:hAnsi="Times New Roman" w:cs="Times New Roman"/>
-          <w:b/>
-          <w:bCs/>
-          <w:sz w:val="28"/>
-          <w:szCs w:val="28"/>
-          <w:lang w:val="en-US"/>
-        </w:rPr>
-        <w:t>null</w:t>
-      </w:r>
-      <w:r>
-        <w:rPr>
-          <w:rFonts w:ascii="Times New Roman" w:hAnsi="Times New Roman" w:cs="Times New Roman"/>
-          <w:b/>
-          <w:bCs/>
-          <w:sz w:val="28"/>
-          <w:szCs w:val="28"/>
-        </w:rPr>
-        <w:t>))</w:t>
+        <w:t>обложка</w:t>
       </w:r>
     </w:p>
     <w:p>
@@ -623,40 +647,22 @@
           <w:rFonts w:ascii="Times New Roman" w:hAnsi="Times New Roman" w:cs="Times New Roman"/>
           <w:sz w:val="28"/>
           <w:szCs w:val="28"/>
-          <w:lang w:val="en-US"/>
-        </w:rPr>
-      </w:pPr>
-      <w:r>
-        <w:rPr>
-          <w:rFonts w:ascii="Times New Roman" w:hAnsi="Times New Roman" w:cs="Times New Roman"/>
-          <w:sz w:val="28"/>
-          <w:szCs w:val="28"/>
-        </w:rPr>
-        <w:t>Книга</w:t>
-      </w:r>
-      <w:r>
-        <w:rPr>
-          <w:rFonts w:ascii="Times New Roman" w:hAnsi="Times New Roman" w:cs="Times New Roman"/>
-          <w:sz w:val="28"/>
-          <w:szCs w:val="28"/>
-          <w:lang w:val="en-US"/>
-        </w:rPr>
-        <w:t xml:space="preserve"> – </w:t>
-      </w:r>
-      <w:r>
-        <w:rPr>
-          <w:rFonts w:ascii="Times New Roman" w:hAnsi="Times New Roman" w:cs="Times New Roman"/>
-          <w:sz w:val="28"/>
-          <w:szCs w:val="28"/>
-        </w:rPr>
-        <w:t>Автор</w:t>
-      </w:r>
-      <w:r>
-        <w:rPr>
-          <w:rFonts w:ascii="Times New Roman" w:hAnsi="Times New Roman" w:cs="Times New Roman"/>
-          <w:sz w:val="28"/>
-          <w:szCs w:val="28"/>
-          <w:lang w:val="en-US"/>
+        </w:rPr>
+      </w:pPr>
+      <w:r>
+        <w:rPr>
+          <w:rFonts w:ascii="Times New Roman" w:hAnsi="Times New Roman" w:cs="Times New Roman"/>
+          <w:sz w:val="28"/>
+          <w:szCs w:val="28"/>
+          <w:u w:val="single"/>
+        </w:rPr>
+        <w:t>Авторы</w:t>
+      </w:r>
+      <w:r>
+        <w:rPr>
+          <w:rFonts w:ascii="Times New Roman" w:hAnsi="Times New Roman" w:cs="Times New Roman"/>
+          <w:sz w:val="28"/>
+          <w:szCs w:val="28"/>
         </w:rPr>
         <w:t xml:space="preserve">: </w:t>
       </w:r>
@@ -669,45 +675,120 @@
           <w:szCs w:val="28"/>
           <w:lang w:val="en-US"/>
         </w:rPr>
-        <w:t xml:space="preserve">id, </w:t>
-      </w:r>
-      <w:proofErr w:type="spellStart"/>
-      <w:r>
-        <w:rPr>
-          <w:rFonts w:ascii="Times New Roman" w:hAnsi="Times New Roman" w:cs="Times New Roman"/>
-          <w:b/>
-          <w:bCs/>
-          <w:sz w:val="28"/>
-          <w:szCs w:val="28"/>
-          <w:lang w:val="en-US"/>
-        </w:rPr>
-        <w:t>id_book</w:t>
-      </w:r>
-      <w:proofErr w:type="spellEnd"/>
-      <w:r>
-        <w:rPr>
-          <w:rFonts w:ascii="Times New Roman" w:hAnsi="Times New Roman" w:cs="Times New Roman"/>
-          <w:b/>
-          <w:bCs/>
-          <w:sz w:val="28"/>
-          <w:szCs w:val="28"/>
-          <w:lang w:val="en-US"/>
+        <w:t>author</w:t>
+      </w:r>
+      <w:r>
+        <w:rPr>
+          <w:rFonts w:ascii="Times New Roman" w:hAnsi="Times New Roman" w:cs="Times New Roman"/>
+          <w:b/>
+          <w:bCs/>
+          <w:sz w:val="28"/>
+          <w:szCs w:val="28"/>
+        </w:rPr>
+        <w:t>_</w:t>
+      </w:r>
+      <w:r>
+        <w:rPr>
+          <w:rFonts w:ascii="Times New Roman" w:hAnsi="Times New Roman" w:cs="Times New Roman"/>
+          <w:b/>
+          <w:bCs/>
+          <w:sz w:val="28"/>
+          <w:szCs w:val="28"/>
+          <w:lang w:val="en-US"/>
+        </w:rPr>
+        <w:t>id</w:t>
+      </w:r>
+      <w:r>
+        <w:rPr>
+          <w:rFonts w:ascii="Times New Roman" w:hAnsi="Times New Roman" w:cs="Times New Roman"/>
+          <w:b/>
+          <w:bCs/>
+          <w:sz w:val="28"/>
+          <w:szCs w:val="28"/>
         </w:rPr>
         <w:t xml:space="preserve">, </w:t>
       </w:r>
-      <w:proofErr w:type="spellStart"/>
-      <w:r>
-        <w:rPr>
-          <w:rFonts w:ascii="Times New Roman" w:hAnsi="Times New Roman" w:cs="Times New Roman"/>
-          <w:b/>
-          <w:bCs/>
-          <w:sz w:val="28"/>
-          <w:szCs w:val="28"/>
-          <w:lang w:val="en-US"/>
-        </w:rPr>
-        <w:t>id_author</w:t>
-      </w:r>
-      <w:proofErr w:type="spellEnd"/>
+      <w:r>
+        <w:rPr>
+          <w:rFonts w:ascii="Times New Roman" w:hAnsi="Times New Roman" w:cs="Times New Roman"/>
+          <w:b/>
+          <w:bCs/>
+          <w:sz w:val="28"/>
+          <w:szCs w:val="28"/>
+        </w:rPr>
+        <w:t>имя</w:t>
+      </w:r>
+      <w:r>
+        <w:rPr>
+          <w:rFonts w:ascii="Times New Roman" w:hAnsi="Times New Roman" w:cs="Times New Roman"/>
+          <w:b/>
+          <w:bCs/>
+          <w:sz w:val="28"/>
+          <w:szCs w:val="28"/>
+        </w:rPr>
+        <w:t xml:space="preserve">, </w:t>
+      </w:r>
+      <w:r>
+        <w:rPr>
+          <w:rFonts w:ascii="Times New Roman" w:hAnsi="Times New Roman" w:cs="Times New Roman"/>
+          <w:b/>
+          <w:bCs/>
+          <w:sz w:val="28"/>
+          <w:szCs w:val="28"/>
+        </w:rPr>
+        <w:t>фамилия</w:t>
+      </w:r>
+      <w:r>
+        <w:rPr>
+          <w:rFonts w:ascii="Times New Roman" w:hAnsi="Times New Roman" w:cs="Times New Roman"/>
+          <w:b/>
+          <w:bCs/>
+          <w:sz w:val="28"/>
+          <w:szCs w:val="28"/>
+        </w:rPr>
+        <w:t>, фото, описание, годы жизни</w:t>
+      </w:r>
+      <w:r>
+        <w:rPr>
+          <w:rFonts w:ascii="Times New Roman" w:hAnsi="Times New Roman" w:cs="Times New Roman"/>
+          <w:b/>
+          <w:bCs/>
+          <w:sz w:val="28"/>
+          <w:szCs w:val="28"/>
+        </w:rPr>
+        <w:t xml:space="preserve"> (</w:t>
+      </w:r>
+      <w:r>
+        <w:rPr>
+          <w:rFonts w:ascii="Times New Roman" w:hAnsi="Times New Roman" w:cs="Times New Roman"/>
+          <w:b/>
+          <w:bCs/>
+          <w:sz w:val="28"/>
+          <w:szCs w:val="28"/>
+        </w:rPr>
+        <w:t>рождение, смерть(</w:t>
+      </w:r>
+      <w:r>
+        <w:rPr>
+          <w:rFonts w:ascii="Times New Roman" w:hAnsi="Times New Roman" w:cs="Times New Roman"/>
+          <w:b/>
+          <w:bCs/>
+          <w:sz w:val="28"/>
+          <w:szCs w:val="28"/>
+          <w:lang w:val="en-US"/>
+        </w:rPr>
+        <w:t>null</w:t>
+      </w:r>
+      <w:r>
+        <w:rPr>
+          <w:rFonts w:ascii="Times New Roman" w:hAnsi="Times New Roman" w:cs="Times New Roman"/>
+          <w:b/>
+          <w:bCs/>
+          <w:sz w:val="28"/>
+          <w:szCs w:val="28"/>
+        </w:rPr>
+        <w:t>))</w:t>
+      </w:r>
     </w:p>
     <w:p>
       <w:pPr>
@@ -722,85 +803,102 @@
           <w:rFonts w:ascii="Times New Roman" w:hAnsi="Times New Roman" w:cs="Times New Roman"/>
           <w:sz w:val="28"/>
           <w:szCs w:val="28"/>
-        </w:rPr>
-      </w:pPr>
-      <w:r>
-        <w:rPr>
-          <w:rFonts w:ascii="Times New Roman" w:hAnsi="Times New Roman" w:cs="Times New Roman"/>
-          <w:sz w:val="28"/>
-          <w:szCs w:val="28"/>
-          <w:u w:val="single"/>
-        </w:rPr>
-        <w:t>Жанры</w:t>
-      </w:r>
-      <w:r>
-        <w:rPr>
-          <w:rFonts w:ascii="Times New Roman" w:hAnsi="Times New Roman" w:cs="Times New Roman"/>
-          <w:sz w:val="28"/>
-          <w:szCs w:val="28"/>
+          <w:lang w:val="en-US"/>
+        </w:rPr>
+      </w:pPr>
+      <w:r>
+        <w:rPr>
+          <w:rFonts w:ascii="Times New Roman" w:hAnsi="Times New Roman" w:cs="Times New Roman"/>
+          <w:sz w:val="28"/>
+          <w:szCs w:val="28"/>
+        </w:rPr>
+        <w:t>Книга</w:t>
+      </w:r>
+      <w:r>
+        <w:rPr>
+          <w:rFonts w:ascii="Times New Roman" w:hAnsi="Times New Roman" w:cs="Times New Roman"/>
+          <w:sz w:val="28"/>
+          <w:szCs w:val="28"/>
+          <w:lang w:val="en-US"/>
+        </w:rPr>
+        <w:t xml:space="preserve"> – </w:t>
+      </w:r>
+      <w:r>
+        <w:rPr>
+          <w:rFonts w:ascii="Times New Roman" w:hAnsi="Times New Roman" w:cs="Times New Roman"/>
+          <w:sz w:val="28"/>
+          <w:szCs w:val="28"/>
+        </w:rPr>
+        <w:t>Автор</w:t>
+      </w:r>
+      <w:r>
+        <w:rPr>
+          <w:rFonts w:ascii="Times New Roman" w:hAnsi="Times New Roman" w:cs="Times New Roman"/>
+          <w:sz w:val="28"/>
+          <w:szCs w:val="28"/>
+          <w:lang w:val="en-US"/>
         </w:rPr>
         <w:t xml:space="preserve">: </w:t>
       </w:r>
-      <w:r>
-        <w:rPr>
-          <w:rFonts w:ascii="Times New Roman" w:hAnsi="Times New Roman" w:cs="Times New Roman"/>
-          <w:b/>
-          <w:bCs/>
-          <w:sz w:val="28"/>
-          <w:szCs w:val="28"/>
-          <w:lang w:val="en-US"/>
-        </w:rPr>
-        <w:t>id</w:t>
-      </w:r>
-      <w:r>
-        <w:rPr>
-          <w:rFonts w:ascii="Times New Roman" w:hAnsi="Times New Roman" w:cs="Times New Roman"/>
-          <w:b/>
-          <w:bCs/>
-          <w:sz w:val="28"/>
-          <w:szCs w:val="28"/>
-        </w:rPr>
-        <w:t>_</w:t>
-      </w:r>
-      <w:r>
-        <w:rPr>
-          <w:rFonts w:ascii="Times New Roman" w:hAnsi="Times New Roman" w:cs="Times New Roman"/>
-          <w:b/>
-          <w:bCs/>
-          <w:sz w:val="28"/>
-          <w:szCs w:val="28"/>
-          <w:lang w:val="en-US"/>
-        </w:rPr>
-        <w:t>genre</w:t>
-      </w:r>
-      <w:r>
-        <w:rPr>
-          <w:rFonts w:ascii="Times New Roman" w:hAnsi="Times New Roman" w:cs="Times New Roman"/>
-          <w:b/>
-          <w:bCs/>
-          <w:sz w:val="28"/>
-          <w:szCs w:val="28"/>
+      <w:proofErr w:type="spellStart"/>
+      <w:r>
+        <w:rPr>
+          <w:rFonts w:ascii="Times New Roman" w:hAnsi="Times New Roman" w:cs="Times New Roman"/>
+          <w:b/>
+          <w:bCs/>
+          <w:sz w:val="28"/>
+          <w:szCs w:val="28"/>
+          <w:lang w:val="en-US"/>
+        </w:rPr>
+        <w:t>book</w:t>
+      </w:r>
+      <w:r>
+        <w:rPr>
+          <w:rFonts w:ascii="Times New Roman" w:hAnsi="Times New Roman" w:cs="Times New Roman"/>
+          <w:b/>
+          <w:bCs/>
+          <w:sz w:val="28"/>
+          <w:szCs w:val="28"/>
+          <w:lang w:val="en-US"/>
+        </w:rPr>
+        <w:t>_id</w:t>
+      </w:r>
+      <w:proofErr w:type="spellEnd"/>
+      <w:r>
+        <w:rPr>
+          <w:rFonts w:ascii="Times New Roman" w:hAnsi="Times New Roman" w:cs="Times New Roman"/>
+          <w:b/>
+          <w:bCs/>
+          <w:sz w:val="28"/>
+          <w:szCs w:val="28"/>
+          <w:lang w:val="en-US"/>
         </w:rPr>
         <w:t xml:space="preserve">, </w:t>
       </w:r>
-      <w:r>
-        <w:rPr>
-          <w:rFonts w:ascii="Times New Roman" w:hAnsi="Times New Roman" w:cs="Times New Roman"/>
-          <w:b/>
-          <w:bCs/>
-          <w:sz w:val="28"/>
-          <w:szCs w:val="28"/>
-        </w:rPr>
-        <w:t>название, описание</w:t>
-      </w:r>
-      <w:r>
-        <w:rPr>
-          <w:rFonts w:ascii="Times New Roman" w:hAnsi="Times New Roman" w:cs="Times New Roman"/>
-          <w:sz w:val="28"/>
-          <w:szCs w:val="28"/>
-        </w:rPr>
-        <w:t xml:space="preserve"> (основные черты, кому могут понравится)</w:t>
-      </w:r>
+      <w:proofErr w:type="spellStart"/>
+      <w:r>
+        <w:rPr>
+          <w:rFonts w:ascii="Times New Roman" w:hAnsi="Times New Roman" w:cs="Times New Roman"/>
+          <w:b/>
+          <w:bCs/>
+          <w:sz w:val="28"/>
+          <w:szCs w:val="28"/>
+          <w:lang w:val="en-US"/>
+        </w:rPr>
+        <w:t>author</w:t>
+      </w:r>
+      <w:r>
+        <w:rPr>
+          <w:rFonts w:ascii="Times New Roman" w:hAnsi="Times New Roman" w:cs="Times New Roman"/>
+          <w:b/>
+          <w:bCs/>
+          <w:sz w:val="28"/>
+          <w:szCs w:val="28"/>
+          <w:lang w:val="en-US"/>
+        </w:rPr>
+        <w:t>_id</w:t>
+      </w:r>
+      <w:proofErr w:type="spellEnd"/>
     </w:p>
     <w:p>
       <w:pPr>
@@ -815,40 +913,22 @@
           <w:rFonts w:ascii="Times New Roman" w:hAnsi="Times New Roman" w:cs="Times New Roman"/>
           <w:sz w:val="28"/>
           <w:szCs w:val="28"/>
-          <w:lang w:val="en-US"/>
-        </w:rPr>
-      </w:pPr>
-      <w:r>
-        <w:rPr>
-          <w:rFonts w:ascii="Times New Roman" w:hAnsi="Times New Roman" w:cs="Times New Roman"/>
-          <w:sz w:val="28"/>
-          <w:szCs w:val="28"/>
-        </w:rPr>
-        <w:t>Книга</w:t>
-      </w:r>
-      <w:r>
-        <w:rPr>
-          <w:rFonts w:ascii="Times New Roman" w:hAnsi="Times New Roman" w:cs="Times New Roman"/>
-          <w:sz w:val="28"/>
-          <w:szCs w:val="28"/>
-          <w:lang w:val="en-US"/>
-        </w:rPr>
-        <w:t xml:space="preserve"> – </w:t>
-      </w:r>
-      <w:r>
-        <w:rPr>
-          <w:rFonts w:ascii="Times New Roman" w:hAnsi="Times New Roman" w:cs="Times New Roman"/>
-          <w:sz w:val="28"/>
-          <w:szCs w:val="28"/>
-        </w:rPr>
-        <w:t>Жанр</w:t>
-      </w:r>
-      <w:r>
-        <w:rPr>
-          <w:rFonts w:ascii="Times New Roman" w:hAnsi="Times New Roman" w:cs="Times New Roman"/>
-          <w:sz w:val="28"/>
-          <w:szCs w:val="28"/>
-          <w:lang w:val="en-US"/>
+        </w:rPr>
+      </w:pPr>
+      <w:r>
+        <w:rPr>
+          <w:rFonts w:ascii="Times New Roman" w:hAnsi="Times New Roman" w:cs="Times New Roman"/>
+          <w:sz w:val="28"/>
+          <w:szCs w:val="28"/>
+          <w:u w:val="single"/>
+        </w:rPr>
+        <w:t>Жанры</w:t>
+      </w:r>
+      <w:r>
+        <w:rPr>
+          <w:rFonts w:ascii="Times New Roman" w:hAnsi="Times New Roman" w:cs="Times New Roman"/>
+          <w:sz w:val="28"/>
+          <w:szCs w:val="28"/>
         </w:rPr>
         <w:t xml:space="preserve">: </w:t>
       </w:r>
@@ -861,45 +941,57 @@
           <w:szCs w:val="28"/>
           <w:lang w:val="en-US"/>
         </w:rPr>
-        <w:t xml:space="preserve">id, </w:t>
-      </w:r>
-      <w:proofErr w:type="spellStart"/>
-      <w:r>
-        <w:rPr>
-          <w:rFonts w:ascii="Times New Roman" w:hAnsi="Times New Roman" w:cs="Times New Roman"/>
-          <w:b/>
-          <w:bCs/>
-          <w:sz w:val="28"/>
-          <w:szCs w:val="28"/>
-          <w:lang w:val="en-US"/>
-        </w:rPr>
-        <w:t>id_book</w:t>
-      </w:r>
-      <w:proofErr w:type="spellEnd"/>
-      <w:r>
-        <w:rPr>
-          <w:rFonts w:ascii="Times New Roman" w:hAnsi="Times New Roman" w:cs="Times New Roman"/>
-          <w:b/>
-          <w:bCs/>
-          <w:sz w:val="28"/>
-          <w:szCs w:val="28"/>
-          <w:lang w:val="en-US"/>
+        <w:t>genre</w:t>
+      </w:r>
+      <w:r>
+        <w:rPr>
+          <w:rFonts w:ascii="Times New Roman" w:hAnsi="Times New Roman" w:cs="Times New Roman"/>
+          <w:b/>
+          <w:bCs/>
+          <w:sz w:val="28"/>
+          <w:szCs w:val="28"/>
+        </w:rPr>
+        <w:t>_</w:t>
+      </w:r>
+      <w:r>
+        <w:rPr>
+          <w:rFonts w:ascii="Times New Roman" w:hAnsi="Times New Roman" w:cs="Times New Roman"/>
+          <w:b/>
+          <w:bCs/>
+          <w:sz w:val="28"/>
+          <w:szCs w:val="28"/>
+          <w:lang w:val="en-US"/>
+        </w:rPr>
+        <w:t>id</w:t>
+      </w:r>
+      <w:r>
+        <w:rPr>
+          <w:rFonts w:ascii="Times New Roman" w:hAnsi="Times New Roman" w:cs="Times New Roman"/>
+          <w:b/>
+          <w:bCs/>
+          <w:sz w:val="28"/>
+          <w:szCs w:val="28"/>
         </w:rPr>
         <w:t xml:space="preserve">, </w:t>
       </w:r>
-      <w:proofErr w:type="spellStart"/>
-      <w:r>
-        <w:rPr>
-          <w:rFonts w:ascii="Times New Roman" w:hAnsi="Times New Roman" w:cs="Times New Roman"/>
-          <w:b/>
-          <w:bCs/>
-          <w:sz w:val="28"/>
-          <w:szCs w:val="28"/>
-          <w:lang w:val="en-US"/>
-        </w:rPr>
-        <w:t>id_genre</w:t>
-      </w:r>
-      <w:proofErr w:type="spellEnd"/>
+      <w:r>
+        <w:rPr>
+          <w:rFonts w:ascii="Times New Roman" w:hAnsi="Times New Roman" w:cs="Times New Roman"/>
+          <w:b/>
+          <w:bCs/>
+          <w:sz w:val="28"/>
+          <w:szCs w:val="28"/>
+        </w:rPr>
+        <w:t>название, описание</w:t>
+      </w:r>
+      <w:r>
+        <w:rPr>
+          <w:rFonts w:ascii="Times New Roman" w:hAnsi="Times New Roman" w:cs="Times New Roman"/>
+          <w:sz w:val="28"/>
+          <w:szCs w:val="28"/>
+        </w:rPr>
+        <w:t xml:space="preserve"> (основные черты, кому могут понравится)</w:t>
+      </w:r>
     </w:p>
     <w:p>
       <w:pPr>
@@ -912,21 +1004,35 @@
         <w:jc w:val="both"/>
         <w:rPr>
           <w:rFonts w:ascii="Times New Roman" w:hAnsi="Times New Roman" w:cs="Times New Roman"/>
-          <w:b/>
-          <w:bCs/>
-          <w:sz w:val="28"/>
-          <w:szCs w:val="28"/>
-          <w:lang w:val="en-US"/>
-        </w:rPr>
-      </w:pPr>
-      <w:r>
-        <w:rPr>
-          <w:rFonts w:ascii="Times New Roman" w:hAnsi="Times New Roman" w:cs="Times New Roman"/>
-          <w:sz w:val="28"/>
-          <w:szCs w:val="28"/>
-          <w:u w:val="single"/>
-        </w:rPr>
-        <w:t>Цитаты</w:t>
+          <w:sz w:val="28"/>
+          <w:szCs w:val="28"/>
+          <w:lang w:val="en-US"/>
+        </w:rPr>
+      </w:pPr>
+      <w:r>
+        <w:rPr>
+          <w:rFonts w:ascii="Times New Roman" w:hAnsi="Times New Roman" w:cs="Times New Roman"/>
+          <w:sz w:val="28"/>
+          <w:szCs w:val="28"/>
+        </w:rPr>
+        <w:t>Книга</w:t>
+      </w:r>
+      <w:r>
+        <w:rPr>
+          <w:rFonts w:ascii="Times New Roman" w:hAnsi="Times New Roman" w:cs="Times New Roman"/>
+          <w:sz w:val="28"/>
+          <w:szCs w:val="28"/>
+          <w:lang w:val="en-US"/>
+        </w:rPr>
+        <w:t xml:space="preserve"> – </w:t>
+      </w:r>
+      <w:r>
+        <w:rPr>
+          <w:rFonts w:ascii="Times New Roman" w:hAnsi="Times New Roman" w:cs="Times New Roman"/>
+          <w:sz w:val="28"/>
+          <w:szCs w:val="28"/>
+        </w:rPr>
+        <w:t>Жанр</w:t>
       </w:r>
       <w:r>
         <w:rPr>
@@ -937,17 +1043,6 @@
         </w:rPr>
         <w:t xml:space="preserve">: </w:t>
       </w:r>
-      <w:r>
-        <w:rPr>
-          <w:rFonts w:ascii="Times New Roman" w:hAnsi="Times New Roman" w:cs="Times New Roman"/>
-          <w:b/>
-          <w:bCs/>
-          <w:sz w:val="28"/>
-          <w:szCs w:val="28"/>
-          <w:lang w:val="en-US"/>
-        </w:rPr>
-        <w:t xml:space="preserve">id, </w:t>
-      </w:r>
       <w:proofErr w:type="spellStart"/>
       <w:r>
         <w:rPr>
@@ -958,7 +1053,18 @@
           <w:szCs w:val="28"/>
           <w:lang w:val="en-US"/>
         </w:rPr>
-        <w:t>id_book</w:t>
+        <w:t>book</w:t>
+      </w:r>
+      <w:r>
+        <w:rPr>
+          <w:rFonts w:ascii="Times New Roman" w:hAnsi="Times New Roman" w:cs="Times New Roman"/>
+          <w:b/>
+          <w:bCs/>
+          <w:sz w:val="28"/>
+          <w:szCs w:val="28"/>
+          <w:lang w:val="en-US"/>
+        </w:rPr>
+        <w:t>_id</w:t>
       </w:r>
       <w:proofErr w:type="spellEnd"/>
       <w:r>
@@ -982,30 +1088,20 @@
           <w:szCs w:val="28"/>
           <w:lang w:val="en-US"/>
         </w:rPr>
-        <w:t>id_user</w:t>
+        <w:t>genre</w:t>
+      </w:r>
+      <w:r>
+        <w:rPr>
+          <w:rFonts w:ascii="Times New Roman" w:hAnsi="Times New Roman" w:cs="Times New Roman"/>
+          <w:b/>
+          <w:bCs/>
+          <w:sz w:val="28"/>
+          <w:szCs w:val="28"/>
+          <w:lang w:val="en-US"/>
+        </w:rPr>
+        <w:t>_id</w:t>
       </w:r>
       <w:proofErr w:type="spellEnd"/>
-      <w:r>
-        <w:rPr>
-          <w:rFonts w:ascii="Times New Roman" w:hAnsi="Times New Roman" w:cs="Times New Roman"/>
-          <w:b/>
-          <w:bCs/>
-          <w:sz w:val="28"/>
-          <w:szCs w:val="28"/>
-          <w:lang w:val="en-US"/>
-        </w:rPr>
-        <w:t xml:space="preserve">, </w:t>
-      </w:r>
-      <w:r>
-        <w:rPr>
-          <w:rFonts w:ascii="Times New Roman" w:hAnsi="Times New Roman" w:cs="Times New Roman"/>
-          <w:b/>
-          <w:bCs/>
-          <w:sz w:val="28"/>
-          <w:szCs w:val="28"/>
-        </w:rPr>
-        <w:t>текст</w:t>
-      </w:r>
     </w:p>
     <w:p>
       <w:pPr>
@@ -1018,8 +1114,11 @@
         <w:jc w:val="both"/>
         <w:rPr>
           <w:rFonts w:ascii="Times New Roman" w:hAnsi="Times New Roman" w:cs="Times New Roman"/>
-          <w:sz w:val="28"/>
-          <w:szCs w:val="28"/>
+          <w:b/>
+          <w:bCs/>
+          <w:sz w:val="28"/>
+          <w:szCs w:val="28"/>
+          <w:lang w:val="en-US"/>
         </w:rPr>
       </w:pPr>
       <w:r>
@@ -1029,58 +1128,53 @@
           <w:szCs w:val="28"/>
           <w:u w:val="single"/>
         </w:rPr>
-        <w:t>Истории</w:t>
-      </w:r>
-      <w:r>
-        <w:rPr>
-          <w:rFonts w:ascii="Times New Roman" w:hAnsi="Times New Roman" w:cs="Times New Roman"/>
-          <w:sz w:val="28"/>
-          <w:szCs w:val="28"/>
-        </w:rPr>
-        <w:t xml:space="preserve"> (истории из жизни, связанные с книгой): </w:t>
-      </w:r>
-      <w:r>
-        <w:rPr>
-          <w:rFonts w:ascii="Times New Roman" w:hAnsi="Times New Roman" w:cs="Times New Roman"/>
-          <w:b/>
-          <w:bCs/>
-          <w:sz w:val="28"/>
-          <w:szCs w:val="28"/>
-          <w:lang w:val="en-US"/>
-        </w:rPr>
-        <w:t>id</w:t>
-      </w:r>
-      <w:r>
-        <w:rPr>
-          <w:rFonts w:ascii="Times New Roman" w:hAnsi="Times New Roman" w:cs="Times New Roman"/>
-          <w:b/>
-          <w:bCs/>
-          <w:sz w:val="28"/>
-          <w:szCs w:val="28"/>
+        <w:t>Цитаты</w:t>
+      </w:r>
+      <w:r>
+        <w:rPr>
+          <w:rFonts w:ascii="Times New Roman" w:hAnsi="Times New Roman" w:cs="Times New Roman"/>
+          <w:sz w:val="28"/>
+          <w:szCs w:val="28"/>
+          <w:lang w:val="en-US"/>
+        </w:rPr>
+        <w:t xml:space="preserve">: </w:t>
+      </w:r>
+      <w:proofErr w:type="spellStart"/>
+      <w:r>
+        <w:rPr>
+          <w:rFonts w:ascii="Times New Roman" w:hAnsi="Times New Roman" w:cs="Times New Roman"/>
+          <w:b/>
+          <w:bCs/>
+          <w:sz w:val="28"/>
+          <w:szCs w:val="28"/>
+          <w:lang w:val="en-US"/>
+        </w:rPr>
+        <w:t>quotes</w:t>
+      </w:r>
+      <w:r>
+        <w:rPr>
+          <w:rFonts w:ascii="Times New Roman" w:hAnsi="Times New Roman" w:cs="Times New Roman"/>
+          <w:b/>
+          <w:bCs/>
+          <w:sz w:val="28"/>
+          <w:szCs w:val="28"/>
+          <w:lang w:val="en-US"/>
+        </w:rPr>
+        <w:t>_id</w:t>
+      </w:r>
+      <w:proofErr w:type="spellEnd"/>
+      <w:r>
+        <w:rPr>
+          <w:rFonts w:ascii="Times New Roman" w:hAnsi="Times New Roman" w:cs="Times New Roman"/>
+          <w:b/>
+          <w:bCs/>
+          <w:sz w:val="28"/>
+          <w:szCs w:val="28"/>
+          <w:lang w:val="en-US"/>
         </w:rPr>
         <w:t xml:space="preserve">, </w:t>
       </w:r>
-      <w:r>
-        <w:rPr>
-          <w:rFonts w:ascii="Times New Roman" w:hAnsi="Times New Roman" w:cs="Times New Roman"/>
-          <w:b/>
-          <w:bCs/>
-          <w:sz w:val="28"/>
-          <w:szCs w:val="28"/>
-          <w:lang w:val="en-US"/>
-        </w:rPr>
-        <w:t>id</w:t>
-      </w:r>
-      <w:r>
-        <w:rPr>
-          <w:rFonts w:ascii="Times New Roman" w:hAnsi="Times New Roman" w:cs="Times New Roman"/>
-          <w:b/>
-          <w:bCs/>
-          <w:sz w:val="28"/>
-          <w:szCs w:val="28"/>
-        </w:rPr>
-        <w:t>_</w:t>
-      </w:r>
+      <w:proofErr w:type="spellStart"/>
       <w:r>
         <w:rPr>
           <w:rFonts w:ascii="Times New Roman" w:hAnsi="Times New Roman" w:cs="Times New Roman"/>
@@ -1099,30 +1193,23 @@
           <w:bCs/>
           <w:sz w:val="28"/>
           <w:szCs w:val="28"/>
+          <w:lang w:val="en-US"/>
+        </w:rPr>
+        <w:t>_id</w:t>
+      </w:r>
+      <w:proofErr w:type="spellEnd"/>
+      <w:r>
+        <w:rPr>
+          <w:rFonts w:ascii="Times New Roman" w:hAnsi="Times New Roman" w:cs="Times New Roman"/>
+          <w:b/>
+          <w:bCs/>
+          <w:sz w:val="28"/>
+          <w:szCs w:val="28"/>
+          <w:lang w:val="en-US"/>
         </w:rPr>
         <w:t xml:space="preserve">, </w:t>
       </w:r>
-      <w:r>
-        <w:rPr>
-          <w:rFonts w:ascii="Times New Roman" w:hAnsi="Times New Roman" w:cs="Times New Roman"/>
-          <w:b/>
-          <w:bCs/>
-          <w:sz w:val="28"/>
-          <w:szCs w:val="28"/>
-          <w:lang w:val="en-US"/>
-        </w:rPr>
-        <w:t>id</w:t>
-      </w:r>
-      <w:r>
-        <w:rPr>
-          <w:rFonts w:ascii="Times New Roman" w:hAnsi="Times New Roman" w:cs="Times New Roman"/>
-          <w:b/>
-          <w:bCs/>
-          <w:sz w:val="28"/>
-          <w:szCs w:val="28"/>
-        </w:rPr>
-        <w:t>_</w:t>
-      </w:r>
+      <w:proofErr w:type="spellStart"/>
       <w:r>
         <w:rPr>
           <w:rFonts w:ascii="Times New Roman" w:hAnsi="Times New Roman" w:cs="Times New Roman"/>
@@ -1141,6 +1228,19 @@
           <w:bCs/>
           <w:sz w:val="28"/>
           <w:szCs w:val="28"/>
+          <w:lang w:val="en-US"/>
+        </w:rPr>
+        <w:t>_id</w:t>
+      </w:r>
+      <w:proofErr w:type="spellEnd"/>
+      <w:r>
+        <w:rPr>
+          <w:rFonts w:ascii="Times New Roman" w:hAnsi="Times New Roman" w:cs="Times New Roman"/>
+          <w:b/>
+          <w:bCs/>
+          <w:sz w:val="28"/>
+          <w:szCs w:val="28"/>
+          <w:lang w:val="en-US"/>
         </w:rPr>
         <w:t xml:space="preserve">, </w:t>
       </w:r>
@@ -1177,15 +1277,36 @@
           <w:szCs w:val="28"/>
           <w:u w:val="single"/>
         </w:rPr>
-        <w:t>Отзывы</w:t>
-      </w:r>
-      <w:r>
-        <w:rPr>
-          <w:rFonts w:ascii="Times New Roman" w:hAnsi="Times New Roman" w:cs="Times New Roman"/>
-          <w:sz w:val="28"/>
-          <w:szCs w:val="28"/>
-        </w:rPr>
-        <w:t xml:space="preserve">: </w:t>
+        <w:t>Истории</w:t>
+      </w:r>
+      <w:r>
+        <w:rPr>
+          <w:rFonts w:ascii="Times New Roman" w:hAnsi="Times New Roman" w:cs="Times New Roman"/>
+          <w:sz w:val="28"/>
+          <w:szCs w:val="28"/>
+        </w:rPr>
+        <w:t xml:space="preserve"> (истории из жизни, связанные с книгой): </w:t>
+      </w:r>
+      <w:r>
+        <w:rPr>
+          <w:rFonts w:ascii="Times New Roman" w:hAnsi="Times New Roman" w:cs="Times New Roman"/>
+          <w:b/>
+          <w:bCs/>
+          <w:sz w:val="28"/>
+          <w:szCs w:val="28"/>
+          <w:lang w:val="en-US"/>
+        </w:rPr>
+        <w:t>story</w:t>
+      </w:r>
+      <w:r>
+        <w:rPr>
+          <w:rFonts w:ascii="Times New Roman" w:hAnsi="Times New Roman" w:cs="Times New Roman"/>
+          <w:b/>
+          <w:bCs/>
+          <w:sz w:val="28"/>
+          <w:szCs w:val="28"/>
+        </w:rPr>
+        <w:t>_</w:t>
       </w:r>
       <w:r>
         <w:rPr>
@@ -1217,6 +1338,27 @@
           <w:szCs w:val="28"/>
           <w:lang w:val="en-US"/>
         </w:rPr>
+        <w:t>book</w:t>
+      </w:r>
+      <w:r>
+        <w:rPr>
+          <w:rFonts w:ascii="Times New Roman" w:hAnsi="Times New Roman" w:cs="Times New Roman"/>
+          <w:b/>
+          <w:bCs/>
+          <w:sz w:val="28"/>
+          <w:szCs w:val="28"/>
+        </w:rPr>
+        <w:t>_</w:t>
+      </w:r>
+      <w:r>
+        <w:rPr>
+          <w:rFonts w:ascii="Times New Roman" w:hAnsi="Times New Roman" w:cs="Times New Roman"/>
+          <w:b/>
+          <w:bCs/>
+          <w:sz w:val="28"/>
+          <w:szCs w:val="28"/>
+          <w:lang w:val="en-US"/>
+        </w:rPr>
         <w:t>id</w:t>
       </w:r>
       <w:r>
@@ -1227,6 +1369,27 @@
           <w:sz w:val="28"/>
           <w:szCs w:val="28"/>
         </w:rPr>
+        <w:t xml:space="preserve">, </w:t>
+      </w:r>
+      <w:r>
+        <w:rPr>
+          <w:rFonts w:ascii="Times New Roman" w:hAnsi="Times New Roman" w:cs="Times New Roman"/>
+          <w:b/>
+          <w:bCs/>
+          <w:sz w:val="28"/>
+          <w:szCs w:val="28"/>
+          <w:lang w:val="en-US"/>
+        </w:rPr>
+        <w:t>user</w:t>
+      </w:r>
+      <w:r>
+        <w:rPr>
+          <w:rFonts w:ascii="Times New Roman" w:hAnsi="Times New Roman" w:cs="Times New Roman"/>
+          <w:b/>
+          <w:bCs/>
+          <w:sz w:val="28"/>
+          <w:szCs w:val="28"/>
+        </w:rPr>
         <w:t>_</w:t>
       </w:r>
       <w:r>
@@ -1238,7 +1401,7 @@
           <w:szCs w:val="28"/>
           <w:lang w:val="en-US"/>
         </w:rPr>
-        <w:t>book</w:t>
+        <w:t>id</w:t>
       </w:r>
       <w:r>
         <w:rPr>
@@ -1257,70 +1420,8 @@
           <w:bCs/>
           <w:sz w:val="28"/>
           <w:szCs w:val="28"/>
-          <w:lang w:val="en-US"/>
-        </w:rPr>
-        <w:t>id</w:t>
-      </w:r>
-      <w:r>
-        <w:rPr>
-          <w:rFonts w:ascii="Times New Roman" w:hAnsi="Times New Roman" w:cs="Times New Roman"/>
-          <w:b/>
-          <w:bCs/>
-          <w:sz w:val="28"/>
-          <w:szCs w:val="28"/>
-        </w:rPr>
-        <w:t>_</w:t>
-      </w:r>
-      <w:r>
-        <w:rPr>
-          <w:rFonts w:ascii="Times New Roman" w:hAnsi="Times New Roman" w:cs="Times New Roman"/>
-          <w:b/>
-          <w:bCs/>
-          <w:sz w:val="28"/>
-          <w:szCs w:val="28"/>
-          <w:lang w:val="en-US"/>
-        </w:rPr>
-        <w:t>user</w:t>
-      </w:r>
-      <w:r>
-        <w:rPr>
-          <w:rFonts w:ascii="Times New Roman" w:hAnsi="Times New Roman" w:cs="Times New Roman"/>
-          <w:b/>
-          <w:bCs/>
-          <w:sz w:val="28"/>
-          <w:szCs w:val="28"/>
-        </w:rPr>
-        <w:t xml:space="preserve">, </w:t>
-      </w:r>
-      <w:r>
-        <w:rPr>
-          <w:rFonts w:ascii="Times New Roman" w:hAnsi="Times New Roman" w:cs="Times New Roman"/>
-          <w:b/>
-          <w:bCs/>
-          <w:sz w:val="28"/>
-          <w:szCs w:val="28"/>
         </w:rPr>
         <w:t>текст</w:t>
-      </w:r>
-      <w:r>
-        <w:rPr>
-          <w:rFonts w:ascii="Times New Roman" w:hAnsi="Times New Roman" w:cs="Times New Roman"/>
-          <w:b/>
-          <w:bCs/>
-          <w:sz w:val="28"/>
-          <w:szCs w:val="28"/>
-        </w:rPr>
-        <w:t xml:space="preserve">, </w:t>
-      </w:r>
-      <w:r>
-        <w:rPr>
-          <w:rFonts w:ascii="Times New Roman" w:hAnsi="Times New Roman" w:cs="Times New Roman"/>
-          <w:b/>
-          <w:bCs/>
-          <w:sz w:val="28"/>
-          <w:szCs w:val="28"/>
-        </w:rPr>
-        <w:t>рейтинг</w:t>
       </w:r>
     </w:p>
     <w:p>
@@ -1336,6 +1437,7 @@
           <w:rFonts w:ascii="Times New Roman" w:hAnsi="Times New Roman" w:cs="Times New Roman"/>
           <w:sz w:val="28"/>
           <w:szCs w:val="28"/>
+          <w:lang w:val="en-US"/>
         </w:rPr>
       </w:pPr>
       <w:r>
@@ -1345,16 +1447,75 @@
           <w:szCs w:val="28"/>
           <w:u w:val="single"/>
         </w:rPr>
-        <w:t>Подборки</w:t>
-      </w:r>
-      <w:r>
-        <w:rPr>
-          <w:rFonts w:ascii="Times New Roman" w:hAnsi="Times New Roman" w:cs="Times New Roman"/>
-          <w:sz w:val="28"/>
-          <w:szCs w:val="28"/>
+        <w:t>Отзывы</w:t>
+      </w:r>
+      <w:r>
+        <w:rPr>
+          <w:rFonts w:ascii="Times New Roman" w:hAnsi="Times New Roman" w:cs="Times New Roman"/>
+          <w:sz w:val="28"/>
+          <w:szCs w:val="28"/>
+          <w:lang w:val="en-US"/>
         </w:rPr>
         <w:t xml:space="preserve">: </w:t>
       </w:r>
+      <w:proofErr w:type="spellStart"/>
+      <w:r>
+        <w:rPr>
+          <w:rFonts w:ascii="Times New Roman" w:hAnsi="Times New Roman" w:cs="Times New Roman"/>
+          <w:b/>
+          <w:bCs/>
+          <w:sz w:val="28"/>
+          <w:szCs w:val="28"/>
+          <w:lang w:val="en-US"/>
+        </w:rPr>
+        <w:t>review</w:t>
+      </w:r>
+      <w:r>
+        <w:rPr>
+          <w:rFonts w:ascii="Times New Roman" w:hAnsi="Times New Roman" w:cs="Times New Roman"/>
+          <w:b/>
+          <w:bCs/>
+          <w:sz w:val="28"/>
+          <w:szCs w:val="28"/>
+          <w:lang w:val="en-US"/>
+        </w:rPr>
+        <w:t>_id</w:t>
+      </w:r>
+      <w:proofErr w:type="spellEnd"/>
+      <w:r>
+        <w:rPr>
+          <w:rFonts w:ascii="Times New Roman" w:hAnsi="Times New Roman" w:cs="Times New Roman"/>
+          <w:b/>
+          <w:bCs/>
+          <w:sz w:val="28"/>
+          <w:szCs w:val="28"/>
+          <w:lang w:val="en-US"/>
+        </w:rPr>
+        <w:t xml:space="preserve">, </w:t>
+      </w:r>
+      <w:proofErr w:type="spellStart"/>
+      <w:r>
+        <w:rPr>
+          <w:rFonts w:ascii="Times New Roman" w:hAnsi="Times New Roman" w:cs="Times New Roman"/>
+          <w:b/>
+          <w:bCs/>
+          <w:sz w:val="28"/>
+          <w:szCs w:val="28"/>
+          <w:lang w:val="en-US"/>
+        </w:rPr>
+        <w:t>book</w:t>
+      </w:r>
+      <w:r>
+        <w:rPr>
+          <w:rFonts w:ascii="Times New Roman" w:hAnsi="Times New Roman" w:cs="Times New Roman"/>
+          <w:b/>
+          <w:bCs/>
+          <w:sz w:val="28"/>
+          <w:szCs w:val="28"/>
+          <w:lang w:val="en-US"/>
+        </w:rPr>
+        <w:t>_</w:t>
+      </w:r>
       <w:r>
         <w:rPr>
           <w:rFonts w:ascii="Times New Roman" w:hAnsi="Times New Roman" w:cs="Times New Roman"/>
@@ -1366,13 +1527,38 @@
         </w:rPr>
         <w:t>id</w:t>
       </w:r>
-      <w:r>
-        <w:rPr>
-          <w:rFonts w:ascii="Times New Roman" w:hAnsi="Times New Roman" w:cs="Times New Roman"/>
-          <w:b/>
-          <w:bCs/>
-          <w:sz w:val="28"/>
-          <w:szCs w:val="28"/>
+      <w:proofErr w:type="spellEnd"/>
+      <w:r>
+        <w:rPr>
+          <w:rFonts w:ascii="Times New Roman" w:hAnsi="Times New Roman" w:cs="Times New Roman"/>
+          <w:b/>
+          <w:bCs/>
+          <w:sz w:val="28"/>
+          <w:szCs w:val="28"/>
+          <w:lang w:val="en-US"/>
+        </w:rPr>
+        <w:t xml:space="preserve">, </w:t>
+      </w:r>
+      <w:proofErr w:type="spellStart"/>
+      <w:r>
+        <w:rPr>
+          <w:rFonts w:ascii="Times New Roman" w:hAnsi="Times New Roman" w:cs="Times New Roman"/>
+          <w:b/>
+          <w:bCs/>
+          <w:sz w:val="28"/>
+          <w:szCs w:val="28"/>
+          <w:lang w:val="en-US"/>
+        </w:rPr>
+        <w:t>user</w:t>
+      </w:r>
+      <w:r>
+        <w:rPr>
+          <w:rFonts w:ascii="Times New Roman" w:hAnsi="Times New Roman" w:cs="Times New Roman"/>
+          <w:b/>
+          <w:bCs/>
+          <w:sz w:val="28"/>
+          <w:szCs w:val="28"/>
+          <w:lang w:val="en-US"/>
         </w:rPr>
         <w:t>_</w:t>
       </w:r>
@@ -1385,15 +1571,17 @@
           <w:szCs w:val="28"/>
           <w:lang w:val="en-US"/>
         </w:rPr>
-        <w:t>user</w:t>
-      </w:r>
-      <w:r>
-        <w:rPr>
-          <w:rFonts w:ascii="Times New Roman" w:hAnsi="Times New Roman" w:cs="Times New Roman"/>
-          <w:b/>
-          <w:bCs/>
-          <w:sz w:val="28"/>
-          <w:szCs w:val="28"/>
+        <w:t>id</w:t>
+      </w:r>
+      <w:proofErr w:type="spellEnd"/>
+      <w:r>
+        <w:rPr>
+          <w:rFonts w:ascii="Times New Roman" w:hAnsi="Times New Roman" w:cs="Times New Roman"/>
+          <w:b/>
+          <w:bCs/>
+          <w:sz w:val="28"/>
+          <w:szCs w:val="28"/>
+          <w:lang w:val="en-US"/>
         </w:rPr>
         <w:t xml:space="preserve">, </w:t>
       </w:r>
@@ -1404,58 +1592,29 @@
           <w:bCs/>
           <w:sz w:val="28"/>
           <w:szCs w:val="28"/>
-          <w:lang w:val="en-US"/>
-        </w:rPr>
-        <w:t>id</w:t>
-      </w:r>
-      <w:r>
-        <w:rPr>
-          <w:rFonts w:ascii="Times New Roman" w:hAnsi="Times New Roman" w:cs="Times New Roman"/>
-          <w:b/>
-          <w:bCs/>
-          <w:sz w:val="28"/>
-          <w:szCs w:val="28"/>
-        </w:rPr>
-        <w:t>_</w:t>
-      </w:r>
-      <w:r>
-        <w:rPr>
-          <w:rFonts w:ascii="Times New Roman" w:hAnsi="Times New Roman" w:cs="Times New Roman"/>
-          <w:b/>
-          <w:bCs/>
-          <w:sz w:val="28"/>
-          <w:szCs w:val="28"/>
-          <w:lang w:val="en-US"/>
-        </w:rPr>
-        <w:t>user</w:t>
-      </w:r>
-      <w:r>
-        <w:rPr>
-          <w:rFonts w:ascii="Times New Roman" w:hAnsi="Times New Roman" w:cs="Times New Roman"/>
-          <w:b/>
-          <w:bCs/>
-          <w:sz w:val="28"/>
-          <w:szCs w:val="28"/>
-        </w:rPr>
-        <w:t xml:space="preserve"> </w:t>
-      </w:r>
-      <w:r>
-        <w:rPr>
-          <w:rFonts w:ascii="Times New Roman" w:hAnsi="Times New Roman" w:cs="Times New Roman"/>
-          <w:sz w:val="28"/>
-          <w:szCs w:val="28"/>
-        </w:rPr>
-        <w:t xml:space="preserve">(автор), </w:t>
-      </w:r>
-      <w:r>
-        <w:rPr>
-          <w:rFonts w:ascii="Times New Roman" w:hAnsi="Times New Roman" w:cs="Times New Roman"/>
-          <w:b/>
-          <w:bCs/>
-          <w:sz w:val="28"/>
-          <w:szCs w:val="28"/>
-        </w:rPr>
-        <w:t>название, описание</w:t>
+        </w:rPr>
+        <w:t>текст</w:t>
+      </w:r>
+      <w:r>
+        <w:rPr>
+          <w:rFonts w:ascii="Times New Roman" w:hAnsi="Times New Roman" w:cs="Times New Roman"/>
+          <w:b/>
+          <w:bCs/>
+          <w:sz w:val="28"/>
+          <w:szCs w:val="28"/>
+          <w:lang w:val="en-US"/>
+        </w:rPr>
+        <w:t xml:space="preserve">, </w:t>
+      </w:r>
+      <w:r>
+        <w:rPr>
+          <w:rFonts w:ascii="Times New Roman" w:hAnsi="Times New Roman" w:cs="Times New Roman"/>
+          <w:b/>
+          <w:bCs/>
+          <w:sz w:val="28"/>
+          <w:szCs w:val="28"/>
+        </w:rPr>
+        <w:t>рейтинг</w:t>
       </w:r>
     </w:p>
     <w:p>
@@ -1471,124 +1630,127 @@
           <w:rFonts w:ascii="Times New Roman" w:hAnsi="Times New Roman" w:cs="Times New Roman"/>
           <w:sz w:val="28"/>
           <w:szCs w:val="28"/>
-          <w:lang w:val="en-US"/>
-        </w:rPr>
-      </w:pPr>
-      <w:r>
-        <w:rPr>
-          <w:rFonts w:ascii="Times New Roman" w:hAnsi="Times New Roman" w:cs="Times New Roman"/>
-          <w:sz w:val="28"/>
-          <w:szCs w:val="28"/>
-        </w:rPr>
-        <w:t>Книга</w:t>
-      </w:r>
-      <w:r>
-        <w:rPr>
-          <w:rFonts w:ascii="Times New Roman" w:hAnsi="Times New Roman" w:cs="Times New Roman"/>
-          <w:sz w:val="28"/>
-          <w:szCs w:val="28"/>
-          <w:lang w:val="en-US"/>
-        </w:rPr>
-        <w:t xml:space="preserve"> – </w:t>
-      </w:r>
-      <w:r>
-        <w:rPr>
-          <w:rFonts w:ascii="Times New Roman" w:hAnsi="Times New Roman" w:cs="Times New Roman"/>
-          <w:sz w:val="28"/>
-          <w:szCs w:val="28"/>
-        </w:rPr>
-        <w:t>Подборка</w:t>
-      </w:r>
-      <w:r>
-        <w:rPr>
-          <w:rFonts w:ascii="Times New Roman" w:hAnsi="Times New Roman" w:cs="Times New Roman"/>
-          <w:sz w:val="28"/>
-          <w:szCs w:val="28"/>
-          <w:lang w:val="en-US"/>
-        </w:rPr>
-        <w:t>:</w:t>
-      </w:r>
-      <w:r>
-        <w:rPr>
-          <w:rFonts w:ascii="Times New Roman" w:hAnsi="Times New Roman" w:cs="Times New Roman"/>
-          <w:b/>
-          <w:bCs/>
-          <w:sz w:val="28"/>
-          <w:szCs w:val="28"/>
-          <w:lang w:val="en-US"/>
+        </w:rPr>
+      </w:pPr>
+      <w:r>
+        <w:rPr>
+          <w:rFonts w:ascii="Times New Roman" w:hAnsi="Times New Roman" w:cs="Times New Roman"/>
+          <w:sz w:val="28"/>
+          <w:szCs w:val="28"/>
+          <w:u w:val="single"/>
+        </w:rPr>
+        <w:t>Подборки</w:t>
+      </w:r>
+      <w:r>
+        <w:rPr>
+          <w:rFonts w:ascii="Times New Roman" w:hAnsi="Times New Roman" w:cs="Times New Roman"/>
+          <w:sz w:val="28"/>
+          <w:szCs w:val="28"/>
+        </w:rPr>
+        <w:t xml:space="preserve">: </w:t>
+      </w:r>
+      <w:r>
+        <w:rPr>
+          <w:rFonts w:ascii="Times New Roman" w:hAnsi="Times New Roman" w:cs="Times New Roman"/>
+          <w:b/>
+          <w:bCs/>
+          <w:sz w:val="28"/>
+          <w:szCs w:val="28"/>
+          <w:lang w:val="en-US"/>
+        </w:rPr>
+        <w:t>user</w:t>
+      </w:r>
+      <w:r>
+        <w:rPr>
+          <w:rFonts w:ascii="Times New Roman" w:hAnsi="Times New Roman" w:cs="Times New Roman"/>
+          <w:b/>
+          <w:bCs/>
+          <w:sz w:val="28"/>
+          <w:szCs w:val="28"/>
+        </w:rPr>
+        <w:t>_</w:t>
+      </w:r>
+      <w:r>
+        <w:rPr>
+          <w:rFonts w:ascii="Times New Roman" w:hAnsi="Times New Roman" w:cs="Times New Roman"/>
+          <w:b/>
+          <w:bCs/>
+          <w:sz w:val="28"/>
+          <w:szCs w:val="28"/>
+          <w:lang w:val="en-US"/>
+        </w:rPr>
+        <w:t>id</w:t>
+      </w:r>
+      <w:r>
+        <w:rPr>
+          <w:rFonts w:ascii="Times New Roman" w:hAnsi="Times New Roman" w:cs="Times New Roman"/>
+          <w:b/>
+          <w:bCs/>
+          <w:sz w:val="28"/>
+          <w:szCs w:val="28"/>
+        </w:rPr>
+        <w:t xml:space="preserve">, </w:t>
+      </w:r>
+      <w:r>
+        <w:rPr>
+          <w:rFonts w:ascii="Times New Roman" w:hAnsi="Times New Roman" w:cs="Times New Roman"/>
+          <w:b/>
+          <w:bCs/>
+          <w:sz w:val="28"/>
+          <w:szCs w:val="28"/>
+          <w:lang w:val="en-US"/>
+        </w:rPr>
+        <w:t>user</w:t>
+      </w:r>
+      <w:r>
+        <w:rPr>
+          <w:rFonts w:ascii="Times New Roman" w:hAnsi="Times New Roman" w:cs="Times New Roman"/>
+          <w:b/>
+          <w:bCs/>
+          <w:sz w:val="28"/>
+          <w:szCs w:val="28"/>
+        </w:rPr>
+        <w:t>_</w:t>
+      </w:r>
+      <w:r>
+        <w:rPr>
+          <w:rFonts w:ascii="Times New Roman" w:hAnsi="Times New Roman" w:cs="Times New Roman"/>
+          <w:b/>
+          <w:bCs/>
+          <w:sz w:val="28"/>
+          <w:szCs w:val="28"/>
+          <w:lang w:val="en-US"/>
+        </w:rPr>
+        <w:t>id</w:t>
+      </w:r>
+      <w:r>
+        <w:rPr>
+          <w:rFonts w:ascii="Times New Roman" w:hAnsi="Times New Roman" w:cs="Times New Roman"/>
+          <w:b/>
+          <w:bCs/>
+          <w:sz w:val="28"/>
+          <w:szCs w:val="28"/>
         </w:rPr>
         <w:t xml:space="preserve"> </w:t>
       </w:r>
       <w:r>
         <w:rPr>
           <w:rFonts w:ascii="Times New Roman" w:hAnsi="Times New Roman" w:cs="Times New Roman"/>
-          <w:b/>
-          <w:bCs/>
-          <w:sz w:val="28"/>
-          <w:szCs w:val="28"/>
-          <w:lang w:val="en-US"/>
-        </w:rPr>
-        <w:t xml:space="preserve">id, </w:t>
-      </w:r>
-      <w:proofErr w:type="spellStart"/>
-      <w:r>
-        <w:rPr>
-          <w:rFonts w:ascii="Times New Roman" w:hAnsi="Times New Roman" w:cs="Times New Roman"/>
-          <w:b/>
-          <w:bCs/>
-          <w:sz w:val="28"/>
-          <w:szCs w:val="28"/>
-          <w:lang w:val="en-US"/>
-        </w:rPr>
-        <w:t>id</w:t>
-      </w:r>
-      <w:r>
-        <w:rPr>
-          <w:rFonts w:ascii="Times New Roman" w:hAnsi="Times New Roman" w:cs="Times New Roman"/>
-          <w:b/>
-          <w:bCs/>
-          <w:sz w:val="28"/>
-          <w:szCs w:val="28"/>
-          <w:lang w:val="en-US"/>
-        </w:rPr>
-        <w:t>_</w:t>
-      </w:r>
-      <w:r>
-        <w:rPr>
-          <w:rFonts w:ascii="Times New Roman" w:hAnsi="Times New Roman" w:cs="Times New Roman"/>
-          <w:b/>
-          <w:bCs/>
-          <w:sz w:val="28"/>
-          <w:szCs w:val="28"/>
-          <w:lang w:val="en-US"/>
-        </w:rPr>
-        <w:t>book</w:t>
-      </w:r>
-      <w:proofErr w:type="spellEnd"/>
-      <w:r>
-        <w:rPr>
-          <w:rFonts w:ascii="Times New Roman" w:hAnsi="Times New Roman" w:cs="Times New Roman"/>
-          <w:b/>
-          <w:bCs/>
-          <w:sz w:val="28"/>
-          <w:szCs w:val="28"/>
-          <w:lang w:val="en-US"/>
-        </w:rPr>
-        <w:t xml:space="preserve">, </w:t>
-      </w:r>
-      <w:proofErr w:type="spellStart"/>
-      <w:r>
-        <w:rPr>
-          <w:rFonts w:ascii="Times New Roman" w:hAnsi="Times New Roman" w:cs="Times New Roman"/>
-          <w:b/>
-          <w:bCs/>
-          <w:sz w:val="28"/>
-          <w:szCs w:val="28"/>
-          <w:lang w:val="en-US"/>
-        </w:rPr>
-        <w:t>id_list</w:t>
-      </w:r>
-      <w:proofErr w:type="spellEnd"/>
+          <w:sz w:val="28"/>
+          <w:szCs w:val="28"/>
+        </w:rPr>
+        <w:t xml:space="preserve">(автор), </w:t>
+      </w:r>
+      <w:r>
+        <w:rPr>
+          <w:rFonts w:ascii="Times New Roman" w:hAnsi="Times New Roman" w:cs="Times New Roman"/>
+          <w:b/>
+          <w:bCs/>
+          <w:sz w:val="28"/>
+          <w:szCs w:val="28"/>
+        </w:rPr>
+        <w:t>название, описание</w:t>
+      </w:r>
     </w:p>
     <w:p>
       <w:pPr>
@@ -1603,138 +1765,113 @@
           <w:rFonts w:ascii="Times New Roman" w:hAnsi="Times New Roman" w:cs="Times New Roman"/>
           <w:sz w:val="28"/>
           <w:szCs w:val="28"/>
-        </w:rPr>
-      </w:pPr>
-      <w:r>
-        <w:rPr>
-          <w:rFonts w:ascii="Times New Roman" w:hAnsi="Times New Roman" w:cs="Times New Roman"/>
-          <w:sz w:val="28"/>
-          <w:szCs w:val="28"/>
-          <w:u w:val="single"/>
-        </w:rPr>
-        <w:t>Пользователи</w:t>
-      </w:r>
-      <w:r>
-        <w:rPr>
-          <w:rFonts w:ascii="Times New Roman" w:hAnsi="Times New Roman" w:cs="Times New Roman"/>
-          <w:sz w:val="28"/>
-          <w:szCs w:val="28"/>
-        </w:rPr>
-        <w:t xml:space="preserve">: </w:t>
-      </w:r>
-      <w:r>
-        <w:rPr>
-          <w:rFonts w:ascii="Times New Roman" w:hAnsi="Times New Roman" w:cs="Times New Roman"/>
-          <w:b/>
-          <w:bCs/>
-          <w:sz w:val="28"/>
-          <w:szCs w:val="28"/>
-          <w:lang w:val="en-US"/>
-        </w:rPr>
-        <w:t>id</w:t>
-      </w:r>
-      <w:r>
-        <w:rPr>
-          <w:rFonts w:ascii="Times New Roman" w:hAnsi="Times New Roman" w:cs="Times New Roman"/>
-          <w:b/>
-          <w:bCs/>
-          <w:sz w:val="28"/>
-          <w:szCs w:val="28"/>
-        </w:rPr>
-        <w:t>_</w:t>
-      </w:r>
-      <w:r>
-        <w:rPr>
-          <w:rFonts w:ascii="Times New Roman" w:hAnsi="Times New Roman" w:cs="Times New Roman"/>
-          <w:b/>
-          <w:bCs/>
-          <w:sz w:val="28"/>
-          <w:szCs w:val="28"/>
-          <w:lang w:val="en-US"/>
-        </w:rPr>
-        <w:t>user</w:t>
-      </w:r>
-      <w:r>
-        <w:rPr>
-          <w:rFonts w:ascii="Times New Roman" w:hAnsi="Times New Roman" w:cs="Times New Roman"/>
-          <w:b/>
-          <w:bCs/>
-          <w:sz w:val="28"/>
-          <w:szCs w:val="28"/>
-        </w:rPr>
-        <w:t>,</w:t>
-      </w:r>
-      <w:r>
-        <w:rPr>
-          <w:rFonts w:ascii="Times New Roman" w:hAnsi="Times New Roman" w:cs="Times New Roman"/>
-          <w:b/>
-          <w:bCs/>
-          <w:sz w:val="28"/>
-          <w:szCs w:val="28"/>
+          <w:lang w:val="en-US"/>
+        </w:rPr>
+      </w:pPr>
+      <w:r>
+        <w:rPr>
+          <w:rFonts w:ascii="Times New Roman" w:hAnsi="Times New Roman" w:cs="Times New Roman"/>
+          <w:sz w:val="28"/>
+          <w:szCs w:val="28"/>
+        </w:rPr>
+        <w:t>Книга</w:t>
+      </w:r>
+      <w:r>
+        <w:rPr>
+          <w:rFonts w:ascii="Times New Roman" w:hAnsi="Times New Roman" w:cs="Times New Roman"/>
+          <w:sz w:val="28"/>
+          <w:szCs w:val="28"/>
+          <w:lang w:val="en-US"/>
+        </w:rPr>
+        <w:t xml:space="preserve"> – </w:t>
+      </w:r>
+      <w:r>
+        <w:rPr>
+          <w:rFonts w:ascii="Times New Roman" w:hAnsi="Times New Roman" w:cs="Times New Roman"/>
+          <w:sz w:val="28"/>
+          <w:szCs w:val="28"/>
+        </w:rPr>
+        <w:t>Подборка</w:t>
+      </w:r>
+      <w:r>
+        <w:rPr>
+          <w:rFonts w:ascii="Times New Roman" w:hAnsi="Times New Roman" w:cs="Times New Roman"/>
+          <w:sz w:val="28"/>
+          <w:szCs w:val="28"/>
+          <w:lang w:val="en-US"/>
+        </w:rPr>
+        <w:t>:</w:t>
+      </w:r>
+      <w:r>
+        <w:rPr>
+          <w:rFonts w:ascii="Times New Roman" w:hAnsi="Times New Roman" w:cs="Times New Roman"/>
+          <w:b/>
+          <w:bCs/>
+          <w:sz w:val="28"/>
+          <w:szCs w:val="28"/>
+          <w:lang w:val="en-US"/>
         </w:rPr>
         <w:t xml:space="preserve"> </w:t>
       </w:r>
-      <w:r>
-        <w:rPr>
-          <w:rFonts w:ascii="Times New Roman" w:hAnsi="Times New Roman" w:cs="Times New Roman"/>
-          <w:b/>
-          <w:bCs/>
-          <w:sz w:val="28"/>
-          <w:szCs w:val="28"/>
-        </w:rPr>
-        <w:t xml:space="preserve">имя, </w:t>
-      </w:r>
-      <w:r>
-        <w:rPr>
-          <w:rFonts w:ascii="Times New Roman" w:hAnsi="Times New Roman" w:cs="Times New Roman"/>
-          <w:b/>
-          <w:bCs/>
-          <w:sz w:val="28"/>
-          <w:szCs w:val="28"/>
-          <w:lang w:val="en-US"/>
-        </w:rPr>
-        <w:t>nick</w:t>
-      </w:r>
-      <w:r>
-        <w:rPr>
-          <w:rFonts w:ascii="Times New Roman" w:hAnsi="Times New Roman" w:cs="Times New Roman"/>
-          <w:b/>
-          <w:bCs/>
-          <w:sz w:val="28"/>
-          <w:szCs w:val="28"/>
+      <w:proofErr w:type="spellStart"/>
+      <w:r>
+        <w:rPr>
+          <w:rFonts w:ascii="Times New Roman" w:hAnsi="Times New Roman" w:cs="Times New Roman"/>
+          <w:b/>
+          <w:bCs/>
+          <w:sz w:val="28"/>
+          <w:szCs w:val="28"/>
+          <w:lang w:val="en-US"/>
+        </w:rPr>
+        <w:t>book</w:t>
+      </w:r>
+      <w:r>
+        <w:rPr>
+          <w:rFonts w:ascii="Times New Roman" w:hAnsi="Times New Roman" w:cs="Times New Roman"/>
+          <w:b/>
+          <w:bCs/>
+          <w:sz w:val="28"/>
+          <w:szCs w:val="28"/>
+          <w:lang w:val="en-US"/>
+        </w:rPr>
+        <w:t>_id</w:t>
+      </w:r>
+      <w:proofErr w:type="spellEnd"/>
+      <w:r>
+        <w:rPr>
+          <w:rFonts w:ascii="Times New Roman" w:hAnsi="Times New Roman" w:cs="Times New Roman"/>
+          <w:b/>
+          <w:bCs/>
+          <w:sz w:val="28"/>
+          <w:szCs w:val="28"/>
+          <w:lang w:val="en-US"/>
         </w:rPr>
         <w:t xml:space="preserve">, </w:t>
       </w:r>
-      <w:r>
-        <w:rPr>
-          <w:rFonts w:ascii="Times New Roman" w:hAnsi="Times New Roman" w:cs="Times New Roman"/>
-          <w:b/>
-          <w:bCs/>
-          <w:sz w:val="28"/>
-          <w:szCs w:val="28"/>
-        </w:rPr>
-        <w:t>описание, фото</w:t>
-      </w:r>
-      <w:r>
-        <w:rPr>
-          <w:rFonts w:ascii="Times New Roman" w:hAnsi="Times New Roman" w:cs="Times New Roman"/>
-          <w:b/>
-          <w:bCs/>
-          <w:sz w:val="28"/>
-          <w:szCs w:val="28"/>
-        </w:rPr>
-        <w:t xml:space="preserve">, </w:t>
-      </w:r>
-      <w:r>
-        <w:rPr>
-          <w:rFonts w:ascii="Times New Roman" w:hAnsi="Times New Roman" w:cs="Times New Roman"/>
-          <w:b/>
-          <w:bCs/>
-          <w:sz w:val="28"/>
-          <w:szCs w:val="28"/>
-        </w:rPr>
-        <w:t>пароль</w:t>
-      </w:r>
+      <w:proofErr w:type="spellStart"/>
+      <w:r>
+        <w:rPr>
+          <w:rFonts w:ascii="Times New Roman" w:hAnsi="Times New Roman" w:cs="Times New Roman"/>
+          <w:b/>
+          <w:bCs/>
+          <w:sz w:val="28"/>
+          <w:szCs w:val="28"/>
+          <w:lang w:val="en-US"/>
+        </w:rPr>
+        <w:t>list</w:t>
+      </w:r>
+      <w:r>
+        <w:rPr>
+          <w:rFonts w:ascii="Times New Roman" w:hAnsi="Times New Roman" w:cs="Times New Roman"/>
+          <w:b/>
+          <w:bCs/>
+          <w:sz w:val="28"/>
+          <w:szCs w:val="28"/>
+          <w:lang w:val="en-US"/>
+        </w:rPr>
+        <w:t>_id</w:t>
+      </w:r>
+      <w:proofErr w:type="spellEnd"/>
     </w:p>
     <w:p>
       <w:pPr>
@@ -1758,15 +1895,36 @@
           <w:szCs w:val="28"/>
           <w:u w:val="single"/>
         </w:rPr>
-        <w:t>Друзья</w:t>
-      </w:r>
-      <w:r>
-        <w:rPr>
-          <w:rFonts w:ascii="Times New Roman" w:hAnsi="Times New Roman" w:cs="Times New Roman"/>
-          <w:sz w:val="28"/>
-          <w:szCs w:val="28"/>
-        </w:rPr>
-        <w:t xml:space="preserve"> (пользователь – пользователь): </w:t>
+        <w:t>Пользователи</w:t>
+      </w:r>
+      <w:r>
+        <w:rPr>
+          <w:rFonts w:ascii="Times New Roman" w:hAnsi="Times New Roman" w:cs="Times New Roman"/>
+          <w:sz w:val="28"/>
+          <w:szCs w:val="28"/>
+        </w:rPr>
+        <w:t xml:space="preserve">: </w:t>
+      </w:r>
+      <w:r>
+        <w:rPr>
+          <w:rFonts w:ascii="Times New Roman" w:hAnsi="Times New Roman" w:cs="Times New Roman"/>
+          <w:b/>
+          <w:bCs/>
+          <w:sz w:val="28"/>
+          <w:szCs w:val="28"/>
+          <w:lang w:val="en-US"/>
+        </w:rPr>
+        <w:t>user</w:t>
+      </w:r>
+      <w:r>
+        <w:rPr>
+          <w:rFonts w:ascii="Times New Roman" w:hAnsi="Times New Roman" w:cs="Times New Roman"/>
+          <w:b/>
+          <w:bCs/>
+          <w:sz w:val="28"/>
+          <w:szCs w:val="28"/>
+        </w:rPr>
+        <w:t>_</w:t>
       </w:r>
       <w:r>
         <w:rPr>
@@ -1787,6 +1945,67 @@
           <w:sz w:val="28"/>
           <w:szCs w:val="28"/>
         </w:rPr>
+        <w:t>,</w:t>
+      </w:r>
+      <w:r>
+        <w:rPr>
+          <w:rFonts w:ascii="Times New Roman" w:hAnsi="Times New Roman" w:cs="Times New Roman"/>
+          <w:b/>
+          <w:bCs/>
+          <w:sz w:val="28"/>
+          <w:szCs w:val="28"/>
+        </w:rPr>
+        <w:t xml:space="preserve"> </w:t>
+      </w:r>
+      <w:r>
+        <w:rPr>
+          <w:rFonts w:ascii="Times New Roman" w:hAnsi="Times New Roman" w:cs="Times New Roman"/>
+          <w:b/>
+          <w:bCs/>
+          <w:sz w:val="28"/>
+          <w:szCs w:val="28"/>
+        </w:rPr>
+        <w:t>имя,</w:t>
+      </w:r>
+      <w:r>
+        <w:rPr>
+          <w:rFonts w:ascii="Times New Roman" w:hAnsi="Times New Roman" w:cs="Times New Roman"/>
+          <w:b/>
+          <w:bCs/>
+          <w:sz w:val="28"/>
+          <w:szCs w:val="28"/>
+        </w:rPr>
+        <w:t xml:space="preserve"> фамилия,</w:t>
+      </w:r>
+      <w:r>
+        <w:rPr>
+          <w:rFonts w:ascii="Times New Roman" w:hAnsi="Times New Roman" w:cs="Times New Roman"/>
+          <w:b/>
+          <w:bCs/>
+          <w:sz w:val="28"/>
+          <w:szCs w:val="28"/>
+        </w:rPr>
+        <w:t xml:space="preserve"> </w:t>
+      </w:r>
+      <w:r>
+        <w:rPr>
+          <w:rFonts w:ascii="Times New Roman" w:hAnsi="Times New Roman" w:cs="Times New Roman"/>
+          <w:b/>
+          <w:bCs/>
+          <w:sz w:val="28"/>
+          <w:szCs w:val="28"/>
+          <w:lang w:val="en-US"/>
+        </w:rPr>
+        <w:t>nick</w:t>
+      </w:r>
+      <w:r>
+        <w:rPr>
+          <w:rFonts w:ascii="Times New Roman" w:hAnsi="Times New Roman" w:cs="Times New Roman"/>
+          <w:b/>
+          <w:bCs/>
+          <w:sz w:val="28"/>
+          <w:szCs w:val="28"/>
+        </w:rPr>
         <w:t xml:space="preserve">, </w:t>
       </w:r>
       <w:r>
@@ -1796,30 +2015,8 @@
           <w:bCs/>
           <w:sz w:val="28"/>
           <w:szCs w:val="28"/>
-          <w:lang w:val="en-US"/>
-        </w:rPr>
-        <w:t>id</w:t>
-      </w:r>
-      <w:r>
-        <w:rPr>
-          <w:rFonts w:ascii="Times New Roman" w:hAnsi="Times New Roman" w:cs="Times New Roman"/>
-          <w:b/>
-          <w:bCs/>
-          <w:sz w:val="28"/>
-          <w:szCs w:val="28"/>
-        </w:rPr>
-        <w:t>_</w:t>
-      </w:r>
-      <w:r>
-        <w:rPr>
-          <w:rFonts w:ascii="Times New Roman" w:hAnsi="Times New Roman" w:cs="Times New Roman"/>
-          <w:b/>
-          <w:bCs/>
-          <w:sz w:val="28"/>
-          <w:szCs w:val="28"/>
-          <w:lang w:val="en-US"/>
-        </w:rPr>
-        <w:t>user</w:t>
+        </w:rPr>
+        <w:t>описание, фото</w:t>
       </w:r>
       <w:r>
         <w:rPr>
@@ -1838,30 +2035,8 @@
           <w:bCs/>
           <w:sz w:val="28"/>
           <w:szCs w:val="28"/>
-          <w:lang w:val="en-US"/>
-        </w:rPr>
-        <w:t>id</w:t>
-      </w:r>
-      <w:r>
-        <w:rPr>
-          <w:rFonts w:ascii="Times New Roman" w:hAnsi="Times New Roman" w:cs="Times New Roman"/>
-          <w:b/>
-          <w:bCs/>
-          <w:sz w:val="28"/>
-          <w:szCs w:val="28"/>
-        </w:rPr>
-        <w:t>_</w:t>
-      </w:r>
-      <w:r>
-        <w:rPr>
-          <w:rFonts w:ascii="Times New Roman" w:hAnsi="Times New Roman" w:cs="Times New Roman"/>
-          <w:b/>
-          <w:bCs/>
-          <w:sz w:val="28"/>
-          <w:szCs w:val="28"/>
-          <w:lang w:val="en-US"/>
-        </w:rPr>
-        <w:t>user</w:t>
+        </w:rPr>
+        <w:t>пароль</w:t>
       </w:r>
     </w:p>
     <w:p>
@@ -1886,15 +2061,15 @@
           <w:szCs w:val="28"/>
           <w:u w:val="single"/>
         </w:rPr>
-        <w:t>Достижения</w:t>
-      </w:r>
-      <w:r>
-        <w:rPr>
-          <w:rFonts w:ascii="Times New Roman" w:hAnsi="Times New Roman" w:cs="Times New Roman"/>
-          <w:sz w:val="28"/>
-          <w:szCs w:val="28"/>
-        </w:rPr>
-        <w:t xml:space="preserve">: </w:t>
+        <w:t>Друзья</w:t>
+      </w:r>
+      <w:r>
+        <w:rPr>
+          <w:rFonts w:ascii="Times New Roman" w:hAnsi="Times New Roman" w:cs="Times New Roman"/>
+          <w:sz w:val="28"/>
+          <w:szCs w:val="28"/>
+        </w:rPr>
+        <w:t xml:space="preserve"> (пользователь – пользователь): </w:t>
       </w:r>
       <w:r>
         <w:rPr>
@@ -1915,6 +2090,27 @@
           <w:sz w:val="28"/>
           <w:szCs w:val="28"/>
         </w:rPr>
+        <w:t xml:space="preserve">, </w:t>
+      </w:r>
+      <w:r>
+        <w:rPr>
+          <w:rFonts w:ascii="Times New Roman" w:hAnsi="Times New Roman" w:cs="Times New Roman"/>
+          <w:b/>
+          <w:bCs/>
+          <w:sz w:val="28"/>
+          <w:szCs w:val="28"/>
+          <w:lang w:val="en-US"/>
+        </w:rPr>
+        <w:t>user</w:t>
+      </w:r>
+      <w:r>
+        <w:rPr>
+          <w:rFonts w:ascii="Times New Roman" w:hAnsi="Times New Roman" w:cs="Times New Roman"/>
+          <w:b/>
+          <w:bCs/>
+          <w:sz w:val="28"/>
+          <w:szCs w:val="28"/>
+        </w:rPr>
         <w:t>_</w:t>
       </w:r>
       <w:r>
@@ -1926,7 +2122,17 @@
           <w:szCs w:val="28"/>
           <w:lang w:val="en-US"/>
         </w:rPr>
-        <w:t>reword</w:t>
+        <w:t>id</w:t>
+      </w:r>
+      <w:r>
+        <w:rPr>
+          <w:rFonts w:ascii="Times New Roman" w:hAnsi="Times New Roman" w:cs="Times New Roman"/>
+          <w:b/>
+          <w:bCs/>
+          <w:sz w:val="28"/>
+          <w:szCs w:val="28"/>
+        </w:rPr>
+        <w:t>_1</w:t>
       </w:r>
       <w:r>
         <w:rPr>
@@ -1945,16 +2151,40 @@
           <w:bCs/>
           <w:sz w:val="28"/>
           <w:szCs w:val="28"/>
-        </w:rPr>
-        <w:t xml:space="preserve">описание </w:t>
-      </w:r>
-      <w:r>
-        <w:rPr>
-          <w:rFonts w:ascii="Times New Roman" w:hAnsi="Times New Roman" w:cs="Times New Roman"/>
-          <w:sz w:val="28"/>
-          <w:szCs w:val="28"/>
-        </w:rPr>
-        <w:t>(за что дается)</w:t>
+          <w:lang w:val="en-US"/>
+        </w:rPr>
+        <w:t>user</w:t>
+      </w:r>
+      <w:r>
+        <w:rPr>
+          <w:rFonts w:ascii="Times New Roman" w:hAnsi="Times New Roman" w:cs="Times New Roman"/>
+          <w:b/>
+          <w:bCs/>
+          <w:sz w:val="28"/>
+          <w:szCs w:val="28"/>
+        </w:rPr>
+        <w:t>_</w:t>
+      </w:r>
+      <w:r>
+        <w:rPr>
+          <w:rFonts w:ascii="Times New Roman" w:hAnsi="Times New Roman" w:cs="Times New Roman"/>
+          <w:b/>
+          <w:bCs/>
+          <w:sz w:val="28"/>
+          <w:szCs w:val="28"/>
+          <w:lang w:val="en-US"/>
+        </w:rPr>
+        <w:t>id</w:t>
+      </w:r>
+      <w:r>
+        <w:rPr>
+          <w:rFonts w:ascii="Times New Roman" w:hAnsi="Times New Roman" w:cs="Times New Roman"/>
+          <w:b/>
+          <w:bCs/>
+          <w:sz w:val="28"/>
+          <w:szCs w:val="28"/>
+        </w:rPr>
+        <w:t>_2</w:t>
       </w:r>
     </w:p>
     <w:p>
@@ -1977,18 +2207,38 @@
           <w:rFonts w:ascii="Times New Roman" w:hAnsi="Times New Roman" w:cs="Times New Roman"/>
           <w:sz w:val="28"/>
           <w:szCs w:val="28"/>
-        </w:rPr>
-        <w:t>Достижение – пользователь:</w:t>
-      </w:r>
-      <w:r>
-        <w:rPr>
-          <w:rFonts w:ascii="Times New Roman" w:hAnsi="Times New Roman" w:cs="Times New Roman"/>
-          <w:b/>
-          <w:bCs/>
-          <w:sz w:val="28"/>
-          <w:szCs w:val="28"/>
-        </w:rPr>
-        <w:t xml:space="preserve"> </w:t>
+          <w:u w:val="single"/>
+        </w:rPr>
+        <w:t>Достижения</w:t>
+      </w:r>
+      <w:r>
+        <w:rPr>
+          <w:rFonts w:ascii="Times New Roman" w:hAnsi="Times New Roman" w:cs="Times New Roman"/>
+          <w:sz w:val="28"/>
+          <w:szCs w:val="28"/>
+        </w:rPr>
+        <w:t xml:space="preserve">: </w:t>
+      </w:r>
+      <w:r>
+        <w:rPr>
+          <w:rFonts w:ascii="Times New Roman" w:hAnsi="Times New Roman" w:cs="Times New Roman"/>
+          <w:b/>
+          <w:bCs/>
+          <w:sz w:val="28"/>
+          <w:szCs w:val="28"/>
+          <w:lang w:val="en-US"/>
+        </w:rPr>
+        <w:t>reword</w:t>
+      </w:r>
+      <w:r>
+        <w:rPr>
+          <w:rFonts w:ascii="Times New Roman" w:hAnsi="Times New Roman" w:cs="Times New Roman"/>
+          <w:b/>
+          <w:bCs/>
+          <w:sz w:val="28"/>
+          <w:szCs w:val="28"/>
+        </w:rPr>
+        <w:t>_</w:t>
       </w:r>
       <w:r>
         <w:rPr>
@@ -2018,72 +2268,16 @@
           <w:bCs/>
           <w:sz w:val="28"/>
           <w:szCs w:val="28"/>
-          <w:lang w:val="en-US"/>
-        </w:rPr>
-        <w:t>id</w:t>
-      </w:r>
-      <w:r>
-        <w:rPr>
-          <w:rFonts w:ascii="Times New Roman" w:hAnsi="Times New Roman" w:cs="Times New Roman"/>
-          <w:b/>
-          <w:bCs/>
-          <w:sz w:val="28"/>
-          <w:szCs w:val="28"/>
-        </w:rPr>
-        <w:t>_</w:t>
-      </w:r>
-      <w:r>
-        <w:rPr>
-          <w:rFonts w:ascii="Times New Roman" w:hAnsi="Times New Roman" w:cs="Times New Roman"/>
-          <w:b/>
-          <w:bCs/>
-          <w:sz w:val="28"/>
-          <w:szCs w:val="28"/>
-          <w:lang w:val="en-US"/>
-        </w:rPr>
-        <w:t>user</w:t>
-      </w:r>
-      <w:r>
-        <w:rPr>
-          <w:rFonts w:ascii="Times New Roman" w:hAnsi="Times New Roman" w:cs="Times New Roman"/>
-          <w:b/>
-          <w:bCs/>
-          <w:sz w:val="28"/>
-          <w:szCs w:val="28"/>
-        </w:rPr>
-        <w:t xml:space="preserve">, </w:t>
-      </w:r>
-      <w:r>
-        <w:rPr>
-          <w:rFonts w:ascii="Times New Roman" w:hAnsi="Times New Roman" w:cs="Times New Roman"/>
-          <w:b/>
-          <w:bCs/>
-          <w:sz w:val="28"/>
-          <w:szCs w:val="28"/>
-          <w:lang w:val="en-US"/>
-        </w:rPr>
-        <w:t>id</w:t>
-      </w:r>
-      <w:r>
-        <w:rPr>
-          <w:rFonts w:ascii="Times New Roman" w:hAnsi="Times New Roman" w:cs="Times New Roman"/>
-          <w:b/>
-          <w:bCs/>
-          <w:sz w:val="28"/>
-          <w:szCs w:val="28"/>
-        </w:rPr>
-        <w:t>_</w:t>
-      </w:r>
-      <w:r>
-        <w:rPr>
-          <w:rFonts w:ascii="Times New Roman" w:hAnsi="Times New Roman" w:cs="Times New Roman"/>
-          <w:b/>
-          <w:bCs/>
-          <w:sz w:val="28"/>
-          <w:szCs w:val="28"/>
-          <w:lang w:val="en-US"/>
-        </w:rPr>
-        <w:t>reword</w:t>
+        </w:rPr>
+        <w:t xml:space="preserve">описание </w:t>
+      </w:r>
+      <w:r>
+        <w:rPr>
+          <w:rFonts w:ascii="Times New Roman" w:hAnsi="Times New Roman" w:cs="Times New Roman"/>
+          <w:sz w:val="28"/>
+          <w:szCs w:val="28"/>
+        </w:rPr>
+        <w:t>(за что дается)</w:t>
       </w:r>
     </w:p>
     <w:p>
@@ -2106,17 +2300,18 @@
           <w:rFonts w:ascii="Times New Roman" w:hAnsi="Times New Roman" w:cs="Times New Roman"/>
           <w:sz w:val="28"/>
           <w:szCs w:val="28"/>
-          <w:u w:val="single"/>
-        </w:rPr>
-        <w:t>Оценки</w:t>
-      </w:r>
-      <w:r>
-        <w:rPr>
-          <w:rFonts w:ascii="Times New Roman" w:hAnsi="Times New Roman" w:cs="Times New Roman"/>
-          <w:sz w:val="28"/>
-          <w:szCs w:val="28"/>
-        </w:rPr>
-        <w:t xml:space="preserve">: </w:t>
+        </w:rPr>
+        <w:t>Достижение – пользователь:</w:t>
+      </w:r>
+      <w:r>
+        <w:rPr>
+          <w:rFonts w:ascii="Times New Roman" w:hAnsi="Times New Roman" w:cs="Times New Roman"/>
+          <w:b/>
+          <w:bCs/>
+          <w:sz w:val="28"/>
+          <w:szCs w:val="28"/>
+        </w:rPr>
+        <w:t xml:space="preserve"> </w:t>
       </w:r>
       <w:r>
         <w:rPr>
@@ -2148,7 +2343,7 @@
           <w:szCs w:val="28"/>
           <w:lang w:val="en-US"/>
         </w:rPr>
-        <w:t>mark</w:t>
+        <w:t>user</w:t>
       </w:r>
       <w:r>
         <w:rPr>
@@ -2167,26 +2362,30 @@
           <w:bCs/>
           <w:sz w:val="28"/>
           <w:szCs w:val="28"/>
-        </w:rPr>
-        <w:t xml:space="preserve">чему оценка </w:t>
-      </w:r>
-      <w:r>
-        <w:rPr>
-          <w:rFonts w:ascii="Times New Roman" w:hAnsi="Times New Roman" w:cs="Times New Roman"/>
-          <w:sz w:val="28"/>
-          <w:szCs w:val="28"/>
-        </w:rPr>
-        <w:t xml:space="preserve">(отзыв, цитата, история), </w:t>
-      </w:r>
-      <w:r>
-        <w:rPr>
-          <w:rFonts w:ascii="Times New Roman" w:hAnsi="Times New Roman" w:cs="Times New Roman"/>
-          <w:b/>
-          <w:bCs/>
-          <w:sz w:val="28"/>
-          <w:szCs w:val="28"/>
-        </w:rPr>
-        <w:t>какая оценка</w:t>
+          <w:lang w:val="en-US"/>
+        </w:rPr>
+        <w:t>id</w:t>
+      </w:r>
+      <w:r>
+        <w:rPr>
+          <w:rFonts w:ascii="Times New Roman" w:hAnsi="Times New Roman" w:cs="Times New Roman"/>
+          <w:b/>
+          <w:bCs/>
+          <w:sz w:val="28"/>
+          <w:szCs w:val="28"/>
+        </w:rPr>
+        <w:t>_</w:t>
+      </w:r>
+      <w:r>
+        <w:rPr>
+          <w:rFonts w:ascii="Times New Roman" w:hAnsi="Times New Roman" w:cs="Times New Roman"/>
+          <w:b/>
+          <w:bCs/>
+          <w:sz w:val="28"/>
+          <w:szCs w:val="28"/>
+          <w:lang w:val="en-US"/>
+        </w:rPr>
+        <w:t>reword</w:t>
       </w:r>
     </w:p>
     <w:p>
@@ -2211,7 +2410,7 @@
           <w:szCs w:val="28"/>
           <w:u w:val="single"/>
         </w:rPr>
-        <w:t>Обсуждения</w:t>
+        <w:t>Оценки</w:t>
       </w:r>
       <w:r>
         <w:rPr>
@@ -2230,6 +2429,27 @@
           <w:szCs w:val="28"/>
           <w:lang w:val="en-US"/>
         </w:rPr>
+        <w:t>mark</w:t>
+      </w:r>
+      <w:r>
+        <w:rPr>
+          <w:rFonts w:ascii="Times New Roman" w:hAnsi="Times New Roman" w:cs="Times New Roman"/>
+          <w:b/>
+          <w:bCs/>
+          <w:sz w:val="28"/>
+          <w:szCs w:val="28"/>
+        </w:rPr>
+        <w:t>_</w:t>
+      </w:r>
+      <w:r>
+        <w:rPr>
+          <w:rFonts w:ascii="Times New Roman" w:hAnsi="Times New Roman" w:cs="Times New Roman"/>
+          <w:b/>
+          <w:bCs/>
+          <w:sz w:val="28"/>
+          <w:szCs w:val="28"/>
+          <w:lang w:val="en-US"/>
+        </w:rPr>
         <w:t>id</w:t>
       </w:r>
       <w:r>
@@ -2240,27 +2460,6 @@
           <w:sz w:val="28"/>
           <w:szCs w:val="28"/>
         </w:rPr>
-        <w:t>_</w:t>
-      </w:r>
-      <w:r>
-        <w:rPr>
-          <w:rFonts w:ascii="Times New Roman" w:hAnsi="Times New Roman" w:cs="Times New Roman"/>
-          <w:b/>
-          <w:bCs/>
-          <w:sz w:val="28"/>
-          <w:szCs w:val="28"/>
-          <w:lang w:val="en-US"/>
-        </w:rPr>
-        <w:t>dialog</w:t>
-      </w:r>
-      <w:r>
-        <w:rPr>
-          <w:rFonts w:ascii="Times New Roman" w:hAnsi="Times New Roman" w:cs="Times New Roman"/>
-          <w:b/>
-          <w:bCs/>
-          <w:sz w:val="28"/>
-          <w:szCs w:val="28"/>
-        </w:rPr>
         <w:t xml:space="preserve">, </w:t>
       </w:r>
       <w:r>
@@ -2270,48 +2469,26 @@
           <w:bCs/>
           <w:sz w:val="28"/>
           <w:szCs w:val="28"/>
-          <w:lang w:val="en-US"/>
-        </w:rPr>
-        <w:t>id</w:t>
-      </w:r>
-      <w:r>
-        <w:rPr>
-          <w:rFonts w:ascii="Times New Roman" w:hAnsi="Times New Roman" w:cs="Times New Roman"/>
-          <w:b/>
-          <w:bCs/>
-          <w:sz w:val="28"/>
-          <w:szCs w:val="28"/>
-        </w:rPr>
-        <w:t>_</w:t>
-      </w:r>
-      <w:r>
-        <w:rPr>
-          <w:rFonts w:ascii="Times New Roman" w:hAnsi="Times New Roman" w:cs="Times New Roman"/>
-          <w:b/>
-          <w:bCs/>
-          <w:sz w:val="28"/>
-          <w:szCs w:val="28"/>
-          <w:lang w:val="en-US"/>
-        </w:rPr>
-        <w:t>user</w:t>
-      </w:r>
-      <w:r>
-        <w:rPr>
-          <w:rFonts w:ascii="Times New Roman" w:hAnsi="Times New Roman" w:cs="Times New Roman"/>
-          <w:sz w:val="28"/>
-          <w:szCs w:val="28"/>
-        </w:rPr>
-        <w:t xml:space="preserve"> (автор), </w:t>
-      </w:r>
-      <w:r>
-        <w:rPr>
-          <w:rFonts w:ascii="Times New Roman" w:hAnsi="Times New Roman" w:cs="Times New Roman"/>
-          <w:b/>
-          <w:bCs/>
-          <w:sz w:val="28"/>
-          <w:szCs w:val="28"/>
-        </w:rPr>
-        <w:t>название, описание</w:t>
+        </w:rPr>
+        <w:t xml:space="preserve">чему оценка </w:t>
+      </w:r>
+      <w:r>
+        <w:rPr>
+          <w:rFonts w:ascii="Times New Roman" w:hAnsi="Times New Roman" w:cs="Times New Roman"/>
+          <w:sz w:val="28"/>
+          <w:szCs w:val="28"/>
+        </w:rPr>
+        <w:t xml:space="preserve">(отзыв, цитата, история), </w:t>
+      </w:r>
+      <w:r>
+        <w:rPr>
+          <w:rFonts w:ascii="Times New Roman" w:hAnsi="Times New Roman" w:cs="Times New Roman"/>
+          <w:b/>
+          <w:bCs/>
+          <w:sz w:val="28"/>
+          <w:szCs w:val="28"/>
+        </w:rPr>
+        <w:t>какая оценка</w:t>
       </w:r>
     </w:p>
     <w:p>
@@ -2336,7 +2513,7 @@
           <w:szCs w:val="28"/>
           <w:u w:val="single"/>
         </w:rPr>
-        <w:t>Статьи</w:t>
+        <w:t>Обсуждения</w:t>
       </w:r>
       <w:r>
         <w:rPr>
@@ -2355,6 +2532,27 @@
           <w:szCs w:val="28"/>
           <w:lang w:val="en-US"/>
         </w:rPr>
+        <w:t>dialog</w:t>
+      </w:r>
+      <w:r>
+        <w:rPr>
+          <w:rFonts w:ascii="Times New Roman" w:hAnsi="Times New Roman" w:cs="Times New Roman"/>
+          <w:b/>
+          <w:bCs/>
+          <w:sz w:val="28"/>
+          <w:szCs w:val="28"/>
+        </w:rPr>
+        <w:t>_</w:t>
+      </w:r>
+      <w:r>
+        <w:rPr>
+          <w:rFonts w:ascii="Times New Roman" w:hAnsi="Times New Roman" w:cs="Times New Roman"/>
+          <w:b/>
+          <w:bCs/>
+          <w:sz w:val="28"/>
+          <w:szCs w:val="28"/>
+          <w:lang w:val="en-US"/>
+        </w:rPr>
         <w:t>id</w:t>
       </w:r>
       <w:r>
@@ -2376,32 +2574,32 @@
           <w:szCs w:val="28"/>
           <w:lang w:val="en-US"/>
         </w:rPr>
+        <w:t>user</w:t>
+      </w:r>
+      <w:r>
+        <w:rPr>
+          <w:rFonts w:ascii="Times New Roman" w:hAnsi="Times New Roman" w:cs="Times New Roman"/>
+          <w:b/>
+          <w:bCs/>
+          <w:sz w:val="28"/>
+          <w:szCs w:val="28"/>
+        </w:rPr>
+        <w:t>_</w:t>
+      </w:r>
+      <w:r>
+        <w:rPr>
+          <w:rFonts w:ascii="Times New Roman" w:hAnsi="Times New Roman" w:cs="Times New Roman"/>
+          <w:b/>
+          <w:bCs/>
+          <w:sz w:val="28"/>
+          <w:szCs w:val="28"/>
+          <w:lang w:val="en-US"/>
+        </w:rPr>
         <w:t>id</w:t>
       </w:r>
       <w:r>
         <w:rPr>
           <w:rFonts w:ascii="Times New Roman" w:hAnsi="Times New Roman" w:cs="Times New Roman"/>
-          <w:b/>
-          <w:bCs/>
-          <w:sz w:val="28"/>
-          <w:szCs w:val="28"/>
-        </w:rPr>
-        <w:t>_</w:t>
-      </w:r>
-      <w:r>
-        <w:rPr>
-          <w:rFonts w:ascii="Times New Roman" w:hAnsi="Times New Roman" w:cs="Times New Roman"/>
-          <w:b/>
-          <w:bCs/>
-          <w:sz w:val="28"/>
-          <w:szCs w:val="28"/>
-          <w:lang w:val="en-US"/>
-        </w:rPr>
-        <w:t>user</w:t>
-      </w:r>
-      <w:r>
-        <w:rPr>
-          <w:rFonts w:ascii="Times New Roman" w:hAnsi="Times New Roman" w:cs="Times New Roman"/>
           <w:sz w:val="28"/>
           <w:szCs w:val="28"/>
         </w:rPr>
@@ -2414,48 +2612,8 @@
           <w:bCs/>
           <w:sz w:val="28"/>
           <w:szCs w:val="28"/>
-          <w:lang w:val="en-US"/>
-        </w:rPr>
-        <w:t>id</w:t>
-      </w:r>
-      <w:r>
-        <w:rPr>
-          <w:rFonts w:ascii="Times New Roman" w:hAnsi="Times New Roman" w:cs="Times New Roman"/>
-          <w:b/>
-          <w:bCs/>
-          <w:sz w:val="28"/>
-          <w:szCs w:val="28"/>
-        </w:rPr>
-        <w:t>_</w:t>
-      </w:r>
-      <w:r>
-        <w:rPr>
-          <w:rFonts w:ascii="Times New Roman" w:hAnsi="Times New Roman" w:cs="Times New Roman"/>
-          <w:b/>
-          <w:bCs/>
-          <w:sz w:val="28"/>
-          <w:szCs w:val="28"/>
-          <w:lang w:val="en-US"/>
-        </w:rPr>
-        <w:t>dialog</w:t>
-      </w:r>
-      <w:r>
-        <w:rPr>
-          <w:rFonts w:ascii="Times New Roman" w:hAnsi="Times New Roman" w:cs="Times New Roman"/>
-          <w:sz w:val="28"/>
-          <w:szCs w:val="28"/>
-        </w:rPr>
-        <w:t xml:space="preserve"> (обсуждение)</w:t>
-      </w:r>
-      <w:r>
-        <w:rPr>
-          <w:rFonts w:ascii="Times New Roman" w:hAnsi="Times New Roman" w:cs="Times New Roman"/>
-          <w:b/>
-          <w:bCs/>
-          <w:sz w:val="28"/>
-          <w:szCs w:val="28"/>
-        </w:rPr>
-        <w:t>, текст</w:t>
+        </w:rPr>
+        <w:t>название, описание</w:t>
       </w:r>
     </w:p>
     <w:p>
@@ -2480,17 +2638,36 @@
           <w:szCs w:val="28"/>
           <w:u w:val="single"/>
         </w:rPr>
-        <w:t>Тип отношения пользователь-книга:</w:t>
-      </w:r>
-      <w:r>
-        <w:rPr>
-          <w:rFonts w:ascii="Times New Roman" w:hAnsi="Times New Roman" w:cs="Times New Roman"/>
-          <w:b/>
-          <w:bCs/>
-          <w:sz w:val="28"/>
-          <w:szCs w:val="28"/>
-        </w:rPr>
-        <w:t xml:space="preserve"> </w:t>
+        <w:t>Статьи</w:t>
+      </w:r>
+      <w:r>
+        <w:rPr>
+          <w:rFonts w:ascii="Times New Roman" w:hAnsi="Times New Roman" w:cs="Times New Roman"/>
+          <w:sz w:val="28"/>
+          <w:szCs w:val="28"/>
+        </w:rPr>
+        <w:t xml:space="preserve">: </w:t>
+      </w:r>
+      <w:r>
+        <w:rPr>
+          <w:rFonts w:ascii="Times New Roman" w:hAnsi="Times New Roman" w:cs="Times New Roman"/>
+          <w:b/>
+          <w:bCs/>
+          <w:sz w:val="28"/>
+          <w:szCs w:val="28"/>
+          <w:lang w:val="en-US"/>
+        </w:rPr>
+        <w:t>article</w:t>
+      </w:r>
+      <w:r>
+        <w:rPr>
+          <w:rFonts w:ascii="Times New Roman" w:hAnsi="Times New Roman" w:cs="Times New Roman"/>
+          <w:b/>
+          <w:bCs/>
+          <w:sz w:val="28"/>
+          <w:szCs w:val="28"/>
+        </w:rPr>
+        <w:t>_</w:t>
       </w:r>
       <w:r>
         <w:rPr>
@@ -2511,6 +2688,27 @@
           <w:sz w:val="28"/>
           <w:szCs w:val="28"/>
         </w:rPr>
+        <w:t xml:space="preserve">, </w:t>
+      </w:r>
+      <w:r>
+        <w:rPr>
+          <w:rFonts w:ascii="Times New Roman" w:hAnsi="Times New Roman" w:cs="Times New Roman"/>
+          <w:b/>
+          <w:bCs/>
+          <w:sz w:val="28"/>
+          <w:szCs w:val="28"/>
+          <w:lang w:val="en-US"/>
+        </w:rPr>
+        <w:t>user</w:t>
+      </w:r>
+      <w:r>
+        <w:rPr>
+          <w:rFonts w:ascii="Times New Roman" w:hAnsi="Times New Roman" w:cs="Times New Roman"/>
+          <w:b/>
+          <w:bCs/>
+          <w:sz w:val="28"/>
+          <w:szCs w:val="28"/>
+        </w:rPr>
         <w:t>_</w:t>
       </w:r>
       <w:r>
@@ -2522,27 +2720,65 @@
           <w:szCs w:val="28"/>
           <w:lang w:val="en-US"/>
         </w:rPr>
-        <w:t>type</w:t>
-      </w:r>
-      <w:r>
-        <w:rPr>
-          <w:rFonts w:ascii="Times New Roman" w:hAnsi="Times New Roman" w:cs="Times New Roman"/>
-          <w:b/>
-          <w:bCs/>
-          <w:sz w:val="28"/>
-          <w:szCs w:val="28"/>
-        </w:rPr>
-        <w:t xml:space="preserve">, </w:t>
-      </w:r>
-      <w:r>
-        <w:rPr>
-          <w:rFonts w:ascii="Times New Roman" w:hAnsi="Times New Roman" w:cs="Times New Roman"/>
-          <w:b/>
-          <w:bCs/>
-          <w:sz w:val="28"/>
-          <w:szCs w:val="28"/>
-        </w:rPr>
-        <w:t>название</w:t>
+        <w:t>id</w:t>
+      </w:r>
+      <w:r>
+        <w:rPr>
+          <w:rFonts w:ascii="Times New Roman" w:hAnsi="Times New Roman" w:cs="Times New Roman"/>
+          <w:sz w:val="28"/>
+          <w:szCs w:val="28"/>
+        </w:rPr>
+        <w:t xml:space="preserve"> (автор), </w:t>
+      </w:r>
+      <w:r>
+        <w:rPr>
+          <w:rFonts w:ascii="Times New Roman" w:hAnsi="Times New Roman" w:cs="Times New Roman"/>
+          <w:b/>
+          <w:bCs/>
+          <w:sz w:val="28"/>
+          <w:szCs w:val="28"/>
+          <w:lang w:val="en-US"/>
+        </w:rPr>
+        <w:t>dialog</w:t>
+      </w:r>
+      <w:r>
+        <w:rPr>
+          <w:rFonts w:ascii="Times New Roman" w:hAnsi="Times New Roman" w:cs="Times New Roman"/>
+          <w:b/>
+          <w:bCs/>
+          <w:sz w:val="28"/>
+          <w:szCs w:val="28"/>
+        </w:rPr>
+        <w:t>_</w:t>
+      </w:r>
+      <w:r>
+        <w:rPr>
+          <w:rFonts w:ascii="Times New Roman" w:hAnsi="Times New Roman" w:cs="Times New Roman"/>
+          <w:b/>
+          <w:bCs/>
+          <w:sz w:val="28"/>
+          <w:szCs w:val="28"/>
+          <w:lang w:val="en-US"/>
+        </w:rPr>
+        <w:t>id</w:t>
+      </w:r>
+      <w:r>
+        <w:rPr>
+          <w:rFonts w:ascii="Times New Roman" w:hAnsi="Times New Roman" w:cs="Times New Roman"/>
+          <w:sz w:val="28"/>
+          <w:szCs w:val="28"/>
+        </w:rPr>
+        <w:t xml:space="preserve"> (обсуждение)</w:t>
+      </w:r>
+      <w:r>
+        <w:rPr>
+          <w:rFonts w:ascii="Times New Roman" w:hAnsi="Times New Roman" w:cs="Times New Roman"/>
+          <w:b/>
+          <w:bCs/>
+          <w:sz w:val="28"/>
+          <w:szCs w:val="28"/>
+        </w:rPr>
+        <w:t>, текст</w:t>
       </w:r>
     </w:p>
     <w:p>
@@ -2558,6 +2794,135 @@
           <w:rFonts w:ascii="Times New Roman" w:hAnsi="Times New Roman" w:cs="Times New Roman"/>
           <w:sz w:val="28"/>
           <w:szCs w:val="28"/>
+        </w:rPr>
+      </w:pPr>
+      <w:r>
+        <w:rPr>
+          <w:rFonts w:ascii="Times New Roman" w:hAnsi="Times New Roman" w:cs="Times New Roman"/>
+          <w:sz w:val="28"/>
+          <w:szCs w:val="28"/>
+          <w:u w:val="single"/>
+        </w:rPr>
+        <w:t>Тип отношения пользователь-книга:</w:t>
+      </w:r>
+      <w:r>
+        <w:rPr>
+          <w:rFonts w:ascii="Times New Roman" w:hAnsi="Times New Roman" w:cs="Times New Roman"/>
+          <w:b/>
+          <w:bCs/>
+          <w:sz w:val="28"/>
+          <w:szCs w:val="28"/>
+        </w:rPr>
+        <w:t xml:space="preserve"> </w:t>
+      </w:r>
+      <w:r>
+        <w:rPr>
+          <w:rFonts w:ascii="Times New Roman" w:hAnsi="Times New Roman" w:cs="Times New Roman"/>
+          <w:b/>
+          <w:bCs/>
+          <w:sz w:val="28"/>
+          <w:szCs w:val="28"/>
+          <w:lang w:val="en-US"/>
+        </w:rPr>
+        <w:t>user</w:t>
+      </w:r>
+      <w:r>
+        <w:rPr>
+          <w:rFonts w:ascii="Times New Roman" w:hAnsi="Times New Roman" w:cs="Times New Roman"/>
+          <w:b/>
+          <w:bCs/>
+          <w:sz w:val="28"/>
+          <w:szCs w:val="28"/>
+        </w:rPr>
+        <w:t>_</w:t>
+      </w:r>
+      <w:r>
+        <w:rPr>
+          <w:rFonts w:ascii="Times New Roman" w:hAnsi="Times New Roman" w:cs="Times New Roman"/>
+          <w:b/>
+          <w:bCs/>
+          <w:sz w:val="28"/>
+          <w:szCs w:val="28"/>
+          <w:lang w:val="en-US"/>
+        </w:rPr>
+        <w:t>book</w:t>
+      </w:r>
+      <w:r>
+        <w:rPr>
+          <w:rFonts w:ascii="Times New Roman" w:hAnsi="Times New Roman" w:cs="Times New Roman"/>
+          <w:b/>
+          <w:bCs/>
+          <w:sz w:val="28"/>
+          <w:szCs w:val="28"/>
+        </w:rPr>
+        <w:t>_</w:t>
+      </w:r>
+      <w:r>
+        <w:rPr>
+          <w:rFonts w:ascii="Times New Roman" w:hAnsi="Times New Roman" w:cs="Times New Roman"/>
+          <w:b/>
+          <w:bCs/>
+          <w:sz w:val="28"/>
+          <w:szCs w:val="28"/>
+          <w:lang w:val="en-US"/>
+        </w:rPr>
+        <w:t>type</w:t>
+      </w:r>
+      <w:r>
+        <w:rPr>
+          <w:rFonts w:ascii="Times New Roman" w:hAnsi="Times New Roman" w:cs="Times New Roman"/>
+          <w:b/>
+          <w:bCs/>
+          <w:sz w:val="28"/>
+          <w:szCs w:val="28"/>
+        </w:rPr>
+        <w:t>_</w:t>
+      </w:r>
+      <w:r>
+        <w:rPr>
+          <w:rFonts w:ascii="Times New Roman" w:hAnsi="Times New Roman" w:cs="Times New Roman"/>
+          <w:b/>
+          <w:bCs/>
+          <w:sz w:val="28"/>
+          <w:szCs w:val="28"/>
+          <w:lang w:val="en-US"/>
+        </w:rPr>
+        <w:t>id</w:t>
+      </w:r>
+      <w:r>
+        <w:rPr>
+          <w:rFonts w:ascii="Times New Roman" w:hAnsi="Times New Roman" w:cs="Times New Roman"/>
+          <w:b/>
+          <w:bCs/>
+          <w:sz w:val="28"/>
+          <w:szCs w:val="28"/>
+        </w:rPr>
+        <w:t xml:space="preserve">, </w:t>
+      </w:r>
+      <w:r>
+        <w:rPr>
+          <w:rFonts w:ascii="Times New Roman" w:hAnsi="Times New Roman" w:cs="Times New Roman"/>
+          <w:b/>
+          <w:bCs/>
+          <w:sz w:val="28"/>
+          <w:szCs w:val="28"/>
+        </w:rPr>
+        <w:t>название</w:t>
+      </w:r>
+    </w:p>
+    <w:p>
+      <w:pPr>
+        <w:pStyle w:val="a3"/>
+        <w:numPr>
+          <w:ilvl w:val="0"/>
+          <w:numId w:val="2"/>
+        </w:numPr>
+        <w:ind w:left="851" w:hanging="491"/>
+        <w:jc w:val="both"/>
+        <w:rPr>
+          <w:rFonts w:ascii="Times New Roman" w:hAnsi="Times New Roman" w:cs="Times New Roman"/>
+          <w:sz w:val="28"/>
+          <w:szCs w:val="28"/>
           <w:lang w:val="en-US"/>
         </w:rPr>
       </w:pPr>
@@ -2627,8 +2992,100 @@
           <w:szCs w:val="28"/>
           <w:lang w:val="en-US"/>
         </w:rPr>
+        <w:t>user_book_</w:t>
+      </w:r>
+      <w:r>
+        <w:rPr>
+          <w:rFonts w:ascii="Times New Roman" w:hAnsi="Times New Roman" w:cs="Times New Roman"/>
+          <w:b/>
+          <w:bCs/>
+          <w:sz w:val="28"/>
+          <w:szCs w:val="28"/>
+          <w:lang w:val="en-US"/>
+        </w:rPr>
+        <w:t>type</w:t>
+      </w:r>
+      <w:r>
+        <w:rPr>
+          <w:rFonts w:ascii="Times New Roman" w:hAnsi="Times New Roman" w:cs="Times New Roman"/>
+          <w:b/>
+          <w:bCs/>
+          <w:sz w:val="28"/>
+          <w:szCs w:val="28"/>
+          <w:lang w:val="en-US"/>
+        </w:rPr>
+        <w:t>_id</w:t>
+      </w:r>
+      <w:proofErr w:type="spellEnd"/>
+      <w:r>
+        <w:rPr>
+          <w:rFonts w:ascii="Times New Roman" w:hAnsi="Times New Roman" w:cs="Times New Roman"/>
+          <w:b/>
+          <w:bCs/>
+          <w:sz w:val="28"/>
+          <w:szCs w:val="28"/>
+          <w:lang w:val="en-US"/>
+        </w:rPr>
+        <w:t xml:space="preserve">, </w:t>
+      </w:r>
+      <w:proofErr w:type="spellStart"/>
+      <w:r>
+        <w:rPr>
+          <w:rFonts w:ascii="Times New Roman" w:hAnsi="Times New Roman" w:cs="Times New Roman"/>
+          <w:b/>
+          <w:bCs/>
+          <w:sz w:val="28"/>
+          <w:szCs w:val="28"/>
+          <w:lang w:val="en-US"/>
+        </w:rPr>
+        <w:t>book</w:t>
+      </w:r>
+      <w:r>
+        <w:rPr>
+          <w:rFonts w:ascii="Times New Roman" w:hAnsi="Times New Roman" w:cs="Times New Roman"/>
+          <w:b/>
+          <w:bCs/>
+          <w:sz w:val="28"/>
+          <w:szCs w:val="28"/>
+          <w:lang w:val="en-US"/>
+        </w:rPr>
+        <w:t>_</w:t>
+      </w:r>
+      <w:r>
+        <w:rPr>
+          <w:rFonts w:ascii="Times New Roman" w:hAnsi="Times New Roman" w:cs="Times New Roman"/>
+          <w:b/>
+          <w:bCs/>
+          <w:sz w:val="28"/>
+          <w:szCs w:val="28"/>
+          <w:lang w:val="en-US"/>
+        </w:rPr>
         <w:t>id</w:t>
       </w:r>
+      <w:proofErr w:type="spellEnd"/>
+      <w:r>
+        <w:rPr>
+          <w:rFonts w:ascii="Times New Roman" w:hAnsi="Times New Roman" w:cs="Times New Roman"/>
+          <w:b/>
+          <w:bCs/>
+          <w:sz w:val="28"/>
+          <w:szCs w:val="28"/>
+          <w:lang w:val="en-US"/>
+        </w:rPr>
+        <w:t xml:space="preserve">, </w:t>
+      </w:r>
+      <w:proofErr w:type="spellStart"/>
+      <w:r>
+        <w:rPr>
+          <w:rFonts w:ascii="Times New Roman" w:hAnsi="Times New Roman" w:cs="Times New Roman"/>
+          <w:b/>
+          <w:bCs/>
+          <w:sz w:val="28"/>
+          <w:szCs w:val="28"/>
+          <w:lang w:val="en-US"/>
+        </w:rPr>
+        <w:t>user</w:t>
+      </w:r>
       <w:r>
         <w:rPr>
           <w:rFonts w:ascii="Times New Roman" w:hAnsi="Times New Roman" w:cs="Times New Roman"/>
@@ -2649,55 +3106,7 @@
           <w:szCs w:val="28"/>
           <w:lang w:val="en-US"/>
         </w:rPr>
-        <w:t>type</w:t>
-      </w:r>
-      <w:proofErr w:type="spellEnd"/>
-      <w:r>
-        <w:rPr>
-          <w:rFonts w:ascii="Times New Roman" w:hAnsi="Times New Roman" w:cs="Times New Roman"/>
-          <w:b/>
-          <w:bCs/>
-          <w:sz w:val="28"/>
-          <w:szCs w:val="28"/>
-          <w:lang w:val="en-US"/>
-        </w:rPr>
-        <w:t xml:space="preserve">, </w:t>
-      </w:r>
-      <w:proofErr w:type="spellStart"/>
-      <w:r>
-        <w:rPr>
-          <w:rFonts w:ascii="Times New Roman" w:hAnsi="Times New Roman" w:cs="Times New Roman"/>
-          <w:b/>
-          <w:bCs/>
-          <w:sz w:val="28"/>
-          <w:szCs w:val="28"/>
-          <w:lang w:val="en-US"/>
-        </w:rPr>
-        <w:t>id_book</w:t>
-      </w:r>
-      <w:proofErr w:type="spellEnd"/>
-      <w:r>
-        <w:rPr>
-          <w:rFonts w:ascii="Times New Roman" w:hAnsi="Times New Roman" w:cs="Times New Roman"/>
-          <w:b/>
-          <w:bCs/>
-          <w:sz w:val="28"/>
-          <w:szCs w:val="28"/>
-          <w:lang w:val="en-US"/>
-        </w:rPr>
-        <w:t xml:space="preserve">, </w:t>
-      </w:r>
-      <w:proofErr w:type="spellStart"/>
-      <w:r>
-        <w:rPr>
-          <w:rFonts w:ascii="Times New Roman" w:hAnsi="Times New Roman" w:cs="Times New Roman"/>
-          <w:b/>
-          <w:bCs/>
-          <w:sz w:val="28"/>
-          <w:szCs w:val="28"/>
-          <w:lang w:val="en-US"/>
-        </w:rPr>
-        <w:t>id_user</w:t>
+        <w:t>id</w:t>
       </w:r>
       <w:proofErr w:type="spellEnd"/>
     </w:p>

</xml_diff>

<commit_message>
added generation for publishers and sources
</commit_message>
<xml_diff>
--- a/LiveLib.docx
+++ b/LiveLib.docx
@@ -1468,18 +1468,7 @@
           <w:szCs w:val="28"/>
           <w:lang w:val="en-US"/>
         </w:rPr>
-        <w:t>review</w:t>
-      </w:r>
-      <w:r>
-        <w:rPr>
-          <w:rFonts w:ascii="Times New Roman" w:hAnsi="Times New Roman" w:cs="Times New Roman"/>
-          <w:b/>
-          <w:bCs/>
-          <w:sz w:val="28"/>
-          <w:szCs w:val="28"/>
-          <w:lang w:val="en-US"/>
-        </w:rPr>
-        <w:t>_id</w:t>
+        <w:t>review_id</w:t>
       </w:r>
       <w:proofErr w:type="spellEnd"/>
       <w:r>
@@ -2007,6 +1996,16 @@
           <w:szCs w:val="28"/>
         </w:rPr>
         <w:t xml:space="preserve">, </w:t>
+      </w:r>
+      <w:r>
+        <w:rPr>
+          <w:rFonts w:ascii="Times New Roman" w:hAnsi="Times New Roman" w:cs="Times New Roman"/>
+          <w:b/>
+          <w:bCs/>
+          <w:sz w:val="28"/>
+          <w:szCs w:val="28"/>
+        </w:rPr>
+        <w:t xml:space="preserve">пол, </w:t>
       </w:r>
       <w:r>
         <w:rPr>

</xml_diff>